<commit_message>
Commit del 2 de septiembre
</commit_message>
<xml_diff>
--- a/Actividad Fase I - al03101869 .docx
+++ b/Actividad Fase I - al03101869 .docx
@@ -316,22 +316,6 @@
               </w:rPr>
               <w:t xml:space="preserve">Mtro. </w:t>
             </w:r>
-            <w:r>
-              <w:rPr>
-                <w:sz w:val="40"/>
-                <w:szCs w:val="40"/>
-              </w:rPr>
-              <w:t xml:space="preserve">Igor García </w:t>
-            </w:r>
-            <w:proofErr w:type="spellStart"/>
-            <w:r>
-              <w:rPr>
-                <w:sz w:val="40"/>
-                <w:szCs w:val="40"/>
-              </w:rPr>
-              <w:t>Atutxa</w:t>
-            </w:r>
-            <w:proofErr w:type="spellEnd"/>
           </w:p>
           <w:p>
             <w:pPr>
@@ -503,7 +487,7 @@
           <w:r>
             <w:fldChar w:fldCharType="separate"/>
           </w:r>
-          <w:hyperlink w:anchor="_Toc205912285" w:history="1">
+          <w:hyperlink w:anchor="_Toc207456262" w:history="1">
             <w:r>
               <w:rPr>
                 <w:rStyle w:val="Hipervnculo"/>
@@ -532,7 +516,7 @@
                 <w:noProof/>
                 <w:webHidden/>
               </w:rPr>
-              <w:instrText xml:space="preserve"> PAGEREF _Toc205912285 \h </w:instrText>
+              <w:instrText xml:space="preserve"> PAGEREF _Toc207456262 \h </w:instrText>
             </w:r>
             <w:r>
               <w:rPr>
@@ -578,7 +562,7 @@
               <w14:ligatures w14:val="standardContextual"/>
             </w:rPr>
           </w:pPr>
-          <w:hyperlink w:anchor="_Toc205912286" w:history="1">
+          <w:hyperlink w:anchor="_Toc207456263" w:history="1">
             <w:r>
               <w:rPr>
                 <w:rStyle w:val="Hipervnculo"/>
@@ -607,7 +591,7 @@
                 <w:noProof/>
                 <w:webHidden/>
               </w:rPr>
-              <w:instrText xml:space="preserve"> PAGEREF _Toc205912286 \h </w:instrText>
+              <w:instrText xml:space="preserve"> PAGEREF _Toc207456263 \h </w:instrText>
             </w:r>
             <w:r>
               <w:rPr>
@@ -653,7 +637,7 @@
               <w14:ligatures w14:val="standardContextual"/>
             </w:rPr>
           </w:pPr>
-          <w:hyperlink w:anchor="_Toc205912287" w:history="1">
+          <w:hyperlink w:anchor="_Toc207456264" w:history="1">
             <w:r>
               <w:rPr>
                 <w:rStyle w:val="Hipervnculo"/>
@@ -682,7 +666,7 @@
                 <w:noProof/>
                 <w:webHidden/>
               </w:rPr>
-              <w:instrText xml:space="preserve"> PAGEREF _Toc205912287 \h </w:instrText>
+              <w:instrText xml:space="preserve"> PAGEREF _Toc207456264 \h </w:instrText>
             </w:r>
             <w:r>
               <w:rPr>
@@ -728,7 +712,7 @@
               <w14:ligatures w14:val="standardContextual"/>
             </w:rPr>
           </w:pPr>
-          <w:hyperlink w:anchor="_Toc205912288" w:history="1">
+          <w:hyperlink w:anchor="_Toc207456265" w:history="1">
             <w:r>
               <w:rPr>
                 <w:rStyle w:val="Hipervnculo"/>
@@ -757,7 +741,7 @@
                 <w:noProof/>
                 <w:webHidden/>
               </w:rPr>
-              <w:instrText xml:space="preserve"> PAGEREF _Toc205912288 \h </w:instrText>
+              <w:instrText xml:space="preserve"> PAGEREF _Toc207456265 \h </w:instrText>
             </w:r>
             <w:r>
               <w:rPr>
@@ -803,7 +787,7 @@
               <w14:ligatures w14:val="standardContextual"/>
             </w:rPr>
           </w:pPr>
-          <w:hyperlink w:anchor="_Toc205912289" w:history="1">
+          <w:hyperlink w:anchor="_Toc207456266" w:history="1">
             <w:r>
               <w:rPr>
                 <w:rStyle w:val="Hipervnculo"/>
@@ -832,7 +816,7 @@
                 <w:noProof/>
                 <w:webHidden/>
               </w:rPr>
-              <w:instrText xml:space="preserve"> PAGEREF _Toc205912289 \h </w:instrText>
+              <w:instrText xml:space="preserve"> PAGEREF _Toc207456266 \h </w:instrText>
             </w:r>
             <w:r>
               <w:rPr>
@@ -852,7 +836,7 @@
                 <w:noProof/>
                 <w:webHidden/>
               </w:rPr>
-              <w:t>9</w:t>
+              <w:t>24</w:t>
             </w:r>
             <w:r>
               <w:rPr>
@@ -878,7 +862,7 @@
               <w14:ligatures w14:val="standardContextual"/>
             </w:rPr>
           </w:pPr>
-          <w:hyperlink w:anchor="_Toc205912290" w:history="1">
+          <w:hyperlink w:anchor="_Toc207456267" w:history="1">
             <w:r>
               <w:rPr>
                 <w:rStyle w:val="Hipervnculo"/>
@@ -907,7 +891,7 @@
                 <w:noProof/>
                 <w:webHidden/>
               </w:rPr>
-              <w:instrText xml:space="preserve"> PAGEREF _Toc205912290 \h </w:instrText>
+              <w:instrText xml:space="preserve"> PAGEREF _Toc207456267 \h </w:instrText>
             </w:r>
             <w:r>
               <w:rPr>
@@ -927,7 +911,7 @@
                 <w:noProof/>
                 <w:webHidden/>
               </w:rPr>
-              <w:t>10</w:t>
+              <w:t>26</w:t>
             </w:r>
             <w:r>
               <w:rPr>
@@ -982,12 +966,13 @@
     <w:p>
       <w:pPr>
         <w:pStyle w:val="Ttulo1"/>
-        <w:rPr>
-          <w:b/>
-          <w:bCs/>
-        </w:rPr>
-      </w:pPr>
-      <w:bookmarkStart w:id="0" w:name="_Toc205912285"/>
+        <w:spacing w:after="240"/>
+        <w:rPr>
+          <w:b/>
+          <w:bCs/>
+        </w:rPr>
+      </w:pPr>
+      <w:bookmarkStart w:id="0" w:name="_Toc207456262"/>
       <w:r>
         <w:rPr>
           <w:b/>
@@ -1006,32 +991,17 @@
           <w:szCs w:val="22"/>
         </w:rPr>
       </w:pPr>
+      <w:r>
+        <w:rPr>
+          <w:sz w:val="22"/>
+          <w:szCs w:val="22"/>
+        </w:rPr>
+        <w:t>Desarrollar una solución integral basada en aprendizaje automático para modelar el comportamiento de un vehículo inteligente dentro de una planta industrial</w:t>
+      </w:r>
     </w:p>
     <w:p>
       <w:pPr>
         <w:jc w:val="both"/>
-        <w:rPr>
-          <w:sz w:val="22"/>
-          <w:szCs w:val="22"/>
-        </w:rPr>
-      </w:pPr>
-      <w:r>
-        <w:rPr>
-          <w:sz w:val="22"/>
-          <w:szCs w:val="22"/>
-        </w:rPr>
-        <w:t xml:space="preserve">Aplicar </w:t>
-      </w:r>
-      <w:r>
-        <w:rPr>
-          <w:sz w:val="22"/>
-          <w:szCs w:val="22"/>
-        </w:rPr>
-        <w:t>…</w:t>
-      </w:r>
-    </w:p>
-    <w:p>
-      <w:pPr>
         <w:rPr>
           <w:rFonts w:asciiTheme="majorHAnsi" w:eastAsiaTheme="majorEastAsia" w:hAnsiTheme="majorHAnsi" w:cstheme="majorBidi"/>
           <w:b/>
@@ -1041,16 +1011,45 @@
           <w:szCs w:val="32"/>
         </w:rPr>
       </w:pPr>
+      <w:r>
+        <w:rPr>
+          <w:sz w:val="22"/>
+          <w:szCs w:val="22"/>
+        </w:rPr>
+        <w:t>A</w:t>
+      </w:r>
+      <w:r>
+        <w:rPr>
+          <w:sz w:val="22"/>
+          <w:szCs w:val="22"/>
+        </w:rPr>
+        <w:t>plicar conocimientos matemáticos clave (álgebra lineal, probabilidad, optimización), integrar herramientas computacionales (como Python y plataformas en la nube)</w:t>
+      </w:r>
+      <w:r>
+        <w:rPr>
+          <w:sz w:val="22"/>
+          <w:szCs w:val="22"/>
+        </w:rPr>
+        <w:t xml:space="preserve"> </w:t>
+      </w:r>
+      <w:r>
+        <w:rPr>
+          <w:sz w:val="22"/>
+          <w:szCs w:val="22"/>
+        </w:rPr>
+        <w:t>y demostrar la viabilidad técnica mediante simulaciones, análisis lógico y programación funcional.</w:t>
+      </w:r>
     </w:p>
     <w:p>
       <w:pPr>
         <w:pStyle w:val="Ttulo1"/>
-        <w:rPr>
-          <w:b/>
-          <w:bCs/>
-        </w:rPr>
-      </w:pPr>
-      <w:bookmarkStart w:id="1" w:name="_Toc205912286"/>
+        <w:spacing w:after="240"/>
+        <w:rPr>
+          <w:b/>
+          <w:bCs/>
+        </w:rPr>
+      </w:pPr>
+      <w:bookmarkStart w:id="1" w:name="_Toc207456263"/>
       <w:r>
         <w:rPr>
           <w:b/>
@@ -1059,15 +1058,6 @@
         <w:t>Instrucciones:</w:t>
       </w:r>
       <w:bookmarkEnd w:id="1"/>
-    </w:p>
-    <w:p>
-      <w:pPr>
-        <w:jc w:val="both"/>
-        <w:rPr>
-          <w:sz w:val="22"/>
-          <w:szCs w:val="22"/>
-        </w:rPr>
-      </w:pPr>
     </w:p>
     <w:p>
       <w:pPr>
@@ -1219,29 +1209,36 @@
       <w:pPr>
         <w:jc w:val="both"/>
         <w:rPr>
-          <w:sz w:val="22"/>
-          <w:szCs w:val="22"/>
-        </w:rPr>
-      </w:pPr>
+          <w:b/>
+          <w:bCs/>
+          <w:sz w:val="22"/>
+          <w:szCs w:val="22"/>
+        </w:rPr>
+      </w:pPr>
+      <w:r>
+        <w:rPr>
+          <w:b/>
+          <w:bCs/>
+          <w:sz w:val="22"/>
+          <w:szCs w:val="22"/>
+        </w:rPr>
+        <w:t>2. Lee con detenimiento la siguiente situación:</w:t>
+      </w:r>
     </w:p>
     <w:p>
       <w:pPr>
         <w:jc w:val="both"/>
         <w:rPr>
-          <w:b/>
-          <w:bCs/>
-          <w:sz w:val="22"/>
-          <w:szCs w:val="22"/>
-        </w:rPr>
-      </w:pPr>
-      <w:r>
-        <w:rPr>
-          <w:b/>
-          <w:bCs/>
-          <w:sz w:val="22"/>
-          <w:szCs w:val="22"/>
-        </w:rPr>
-        <w:t>2. Lee con detenimiento la siguiente situación:</w:t>
+          <w:sz w:val="22"/>
+          <w:szCs w:val="22"/>
+        </w:rPr>
+      </w:pPr>
+      <w:r>
+        <w:rPr>
+          <w:sz w:val="22"/>
+          <w:szCs w:val="22"/>
+        </w:rPr>
+        <w:t>En una planta industrial se está considerando la introducción de un vehículo inteligente que sea capaz de trasladarse de forma autónoma a través de las instalaciones y de transportar los productos desde el área de almacenamiento central hasta las diferentes zonas de manufactura. La empresa tiene tres áreas de manufactura y cada producto se encuentra empacado en un contenedor específico que identifica el área a la que pertenece.</w:t>
       </w:r>
     </w:p>
     <w:p>
@@ -1254,10 +1251,19 @@
       </w:pPr>
       <w:r>
         <w:rPr>
-          <w:sz w:val="22"/>
-          <w:szCs w:val="22"/>
-        </w:rPr>
-        <w:t>En una planta industrial se está considerando la introducción de un vehículo inteligente que sea capaz de trasladarse de forma autónoma a través de las instalaciones y de transportar los productos desde el área de almacenamiento central hasta las diferentes zonas de manufactura. La empresa tiene tres áreas de manufactura y cada producto se encuentra empacado en un contenedor específico que identifica el área a la que pertenece.</w:t>
+          <w:b/>
+          <w:bCs/>
+          <w:sz w:val="22"/>
+          <w:szCs w:val="22"/>
+        </w:rPr>
+        <w:t>3. Aplicando el pensamiento lógico y analítico, modela la situación planteada anteriormente</w:t>
+      </w:r>
+      <w:r>
+        <w:rPr>
+          <w:sz w:val="22"/>
+          <w:szCs w:val="22"/>
+        </w:rPr>
+        <w:t xml:space="preserve"> y determina, a partir de tus conocimientos actuales, cuáles serían los componentes de aprendizaje automático que consideras necesarios incluir para implementar la solución.</w:t>
       </w:r>
     </w:p>
     <w:p>
@@ -1268,6 +1274,22 @@
           <w:szCs w:val="22"/>
         </w:rPr>
       </w:pPr>
+      <w:r>
+        <w:rPr>
+          <w:b/>
+          <w:bCs/>
+          <w:sz w:val="22"/>
+          <w:szCs w:val="22"/>
+        </w:rPr>
+        <w:t>4.</w:t>
+      </w:r>
+      <w:r>
+        <w:rPr>
+          <w:sz w:val="22"/>
+          <w:szCs w:val="22"/>
+        </w:rPr>
+        <w:t xml:space="preserve"> Considerando la incorporación de los recursos disponibles de una plataforma en la nube (por ejemplo, IBM Cloud) y conociendo que el vehículo puede conectarse a esta de alguna forma. ¿Cuáles serían las nuevas características que podrías agregarle a tu solución para mejorar aún más la propuesta inicial?</w:t>
+      </w:r>
     </w:p>
     <w:p>
       <w:pPr>
@@ -1284,14 +1306,14 @@
           <w:sz w:val="22"/>
           <w:szCs w:val="22"/>
         </w:rPr>
-        <w:t>3. Aplicando el pensamiento lógico y analítico, modela la situación planteada anteriormente</w:t>
-      </w:r>
-      <w:r>
-        <w:rPr>
-          <w:sz w:val="22"/>
-          <w:szCs w:val="22"/>
-        </w:rPr>
-        <w:t xml:space="preserve"> y determina, a partir de tus conocimientos actuales, cuáles serían los componentes de aprendizaje automático que consideras necesarios incluir para implementar la solución.</w:t>
+        <w:t>5.</w:t>
+      </w:r>
+      <w:r>
+        <w:rPr>
+          <w:sz w:val="22"/>
+          <w:szCs w:val="22"/>
+        </w:rPr>
+        <w:t xml:space="preserve"> Se conoce que un vehículo como el descrito puede tener una o varias cámaras incorporadas, cuya resolución de captura es de 1920 x 1080 píxeles.  </w:t>
       </w:r>
     </w:p>
     <w:p>
@@ -1302,6 +1324,13 @@
           <w:szCs w:val="22"/>
         </w:rPr>
       </w:pPr>
+      <w:r>
+        <w:rPr>
+          <w:sz w:val="22"/>
+          <w:szCs w:val="22"/>
+        </w:rPr>
+        <w:t>Si la máxima calidad con la que se pueden transmitir las imágenes a través de la red está limitada a la tercera parte de la resolución original, desarrolla un programa que sea capaz de realizar esta reducción con la menor pérdida posible. Considera el lenguaje de programación Python y la aplicación de la descomposición matricial en valores singulares.</w:t>
+      </w:r>
     </w:p>
     <w:p>
       <w:pPr>
@@ -1318,14 +1347,15 @@
           <w:sz w:val="22"/>
           <w:szCs w:val="22"/>
         </w:rPr>
-        <w:t>4.</w:t>
-      </w:r>
-      <w:r>
-        <w:rPr>
-          <w:sz w:val="22"/>
-          <w:szCs w:val="22"/>
-        </w:rPr>
-        <w:t xml:space="preserve"> Considerando la incorporación de los recursos disponibles de una plataforma en la nube (por ejemplo, IBM Cloud) y conociendo que el vehículo puede conectarse a esta de alguna forma. ¿Cuáles serían las nuevas características que podrías agregarle a tu solución para mejorar aún más la propuesta inicial?</w:t>
+        <w:lastRenderedPageBreak/>
+        <w:t>6.</w:t>
+      </w:r>
+      <w:r>
+        <w:rPr>
+          <w:sz w:val="22"/>
+          <w:szCs w:val="22"/>
+        </w:rPr>
+        <w:t xml:space="preserve"> Realiza un análisis a partir de los conocimientos matemáticos recordados durante el módulo y determina cuáles de estos se necesitan poner en práctica para solucionar una problemática como la planteada en el punto 2.</w:t>
       </w:r>
     </w:p>
     <w:p>
@@ -1336,6 +1366,22 @@
           <w:szCs w:val="22"/>
         </w:rPr>
       </w:pPr>
+      <w:r>
+        <w:rPr>
+          <w:b/>
+          <w:bCs/>
+          <w:sz w:val="22"/>
+          <w:szCs w:val="22"/>
+        </w:rPr>
+        <w:t>7.</w:t>
+      </w:r>
+      <w:r>
+        <w:rPr>
+          <w:sz w:val="22"/>
+          <w:szCs w:val="22"/>
+        </w:rPr>
+        <w:t xml:space="preserve"> Elabora un informe digital con tus respuestas y con el código utilizado para resolver el punto 5.  </w:t>
+      </w:r>
     </w:p>
     <w:p>
       <w:pPr>
@@ -1347,116 +1393,6 @@
       </w:pPr>
       <w:r>
         <w:rPr>
-          <w:b/>
-          <w:bCs/>
-          <w:sz w:val="22"/>
-          <w:szCs w:val="22"/>
-        </w:rPr>
-        <w:t>5.</w:t>
-      </w:r>
-      <w:r>
-        <w:rPr>
-          <w:sz w:val="22"/>
-          <w:szCs w:val="22"/>
-        </w:rPr>
-        <w:t xml:space="preserve"> Se conoce que un vehículo como el descrito puede tener una o varias cámaras incorporadas, cuya resolución de captura es de 1920 x 1080 píxeles.  </w:t>
-      </w:r>
-    </w:p>
-    <w:p>
-      <w:pPr>
-        <w:jc w:val="both"/>
-        <w:rPr>
-          <w:sz w:val="22"/>
-          <w:szCs w:val="22"/>
-        </w:rPr>
-      </w:pPr>
-      <w:r>
-        <w:rPr>
-          <w:sz w:val="22"/>
-          <w:szCs w:val="22"/>
-        </w:rPr>
-        <w:lastRenderedPageBreak/>
-        <w:t>Si la máxima calidad con la que se pueden transmitir las imágenes a través de la red está limitada a la tercera parte de la resolución original, desarrolla un programa que sea capaz de realizar esta reducción con la menor pérdida posible. Considera el lenguaje de programación Python y la aplicación de la descomposición matricial en valores singulares.</w:t>
-      </w:r>
-    </w:p>
-    <w:p>
-      <w:pPr>
-        <w:jc w:val="both"/>
-        <w:rPr>
-          <w:sz w:val="22"/>
-          <w:szCs w:val="22"/>
-        </w:rPr>
-      </w:pPr>
-    </w:p>
-    <w:p>
-      <w:pPr>
-        <w:jc w:val="both"/>
-        <w:rPr>
-          <w:sz w:val="22"/>
-          <w:szCs w:val="22"/>
-        </w:rPr>
-      </w:pPr>
-      <w:r>
-        <w:rPr>
-          <w:b/>
-          <w:bCs/>
-          <w:sz w:val="22"/>
-          <w:szCs w:val="22"/>
-        </w:rPr>
-        <w:t>6.</w:t>
-      </w:r>
-      <w:r>
-        <w:rPr>
-          <w:sz w:val="22"/>
-          <w:szCs w:val="22"/>
-        </w:rPr>
-        <w:t xml:space="preserve"> Realiza un análisis a partir de los conocimientos matemáticos recordados durante el módulo y determina cuáles de estos se necesitan poner en práctica para solucionar una problemática como la planteada en el punto 2.</w:t>
-      </w:r>
-    </w:p>
-    <w:p>
-      <w:pPr>
-        <w:jc w:val="both"/>
-        <w:rPr>
-          <w:sz w:val="22"/>
-          <w:szCs w:val="22"/>
-        </w:rPr>
-      </w:pPr>
-    </w:p>
-    <w:p>
-      <w:pPr>
-        <w:jc w:val="both"/>
-        <w:rPr>
-          <w:sz w:val="22"/>
-          <w:szCs w:val="22"/>
-        </w:rPr>
-      </w:pPr>
-      <w:r>
-        <w:rPr>
-          <w:b/>
-          <w:bCs/>
-          <w:sz w:val="22"/>
-          <w:szCs w:val="22"/>
-        </w:rPr>
-        <w:t>7.</w:t>
-      </w:r>
-      <w:r>
-        <w:rPr>
-          <w:sz w:val="22"/>
-          <w:szCs w:val="22"/>
-        </w:rPr>
-        <w:t xml:space="preserve"> Elabora un informe digital con tus respuestas y con el código utilizado para resolver el punto 5.  </w:t>
-      </w:r>
-    </w:p>
-    <w:p>
-      <w:pPr>
-        <w:jc w:val="both"/>
-        <w:rPr>
-          <w:sz w:val="22"/>
-          <w:szCs w:val="22"/>
-        </w:rPr>
-      </w:pPr>
-      <w:r>
-        <w:rPr>
           <w:sz w:val="22"/>
           <w:szCs w:val="22"/>
         </w:rPr>
@@ -1465,38 +1401,18 @@
     </w:p>
     <w:p>
       <w:pPr>
-        <w:rPr>
-          <w:rFonts w:asciiTheme="majorHAnsi" w:eastAsiaTheme="majorEastAsia" w:hAnsiTheme="majorHAnsi" w:cstheme="majorBidi"/>
-          <w:b/>
-          <w:bCs/>
-          <w:color w:val="2F5496" w:themeColor="accent1" w:themeShade="BF"/>
-          <w:sz w:val="32"/>
-          <w:szCs w:val="32"/>
-        </w:rPr>
-      </w:pPr>
-      <w:r>
-        <w:rPr>
-          <w:b/>
-          <w:bCs/>
-        </w:rPr>
-        <w:br w:type="page"/>
-      </w:r>
-    </w:p>
-    <w:p>
-      <w:pPr>
         <w:pStyle w:val="Ttulo1"/>
         <w:rPr>
           <w:b/>
           <w:bCs/>
         </w:rPr>
       </w:pPr>
-      <w:bookmarkStart w:id="2" w:name="_Toc205912287"/>
-      <w:r>
-        <w:rPr>
-          <w:b/>
-          <w:bCs/>
-        </w:rPr>
-        <w:lastRenderedPageBreak/>
+      <w:bookmarkStart w:id="2" w:name="_Toc207456264"/>
+      <w:r>
+        <w:rPr>
+          <w:b/>
+          <w:bCs/>
+        </w:rPr>
         <w:t>Rúbrica</w:t>
       </w:r>
       <w:r>
@@ -2794,7 +2710,7 @@
           <w:bCs/>
         </w:rPr>
       </w:pPr>
-      <w:bookmarkStart w:id="3" w:name="_Toc205912288"/>
+      <w:bookmarkStart w:id="3" w:name="_Toc207456265"/>
       <w:r>
         <w:rPr>
           <w:b/>
@@ -3189,6 +3105,7 @@
           <w:sz w:val="22"/>
           <w:szCs w:val="22"/>
         </w:rPr>
+        <w:lastRenderedPageBreak/>
         <w:t>4. Sistema de control y toma de decisiones basado en datos sensoriales y etiquetas.</w:t>
       </w:r>
     </w:p>
@@ -3651,6 +3568,7 @@
           <w:sz w:val="22"/>
           <w:szCs w:val="22"/>
         </w:rPr>
+        <w:lastRenderedPageBreak/>
         <w:t>- Objetivo: Crear y actualizar un mapa de la planta en tiempo real.</w:t>
       </w:r>
     </w:p>
@@ -4224,6 +4142,7 @@
           <w:sz w:val="22"/>
           <w:szCs w:val="22"/>
         </w:rPr>
+        <w:lastRenderedPageBreak/>
         <w:t>4.</w:t>
       </w:r>
       <w:r>
@@ -4365,26 +4284,26 @@
           <w:sz w:val="22"/>
           <w:szCs w:val="22"/>
         </w:rPr>
-        <w:t>- **Escalabilidad**: Procesamiento y almacenamiento sin límites físicos.</w:t>
-      </w:r>
-    </w:p>
-    <w:p>
-      <w:pPr>
-        <w:rPr>
-          <w:b/>
-          <w:bCs/>
-          <w:sz w:val="22"/>
-          <w:szCs w:val="22"/>
-        </w:rPr>
-      </w:pPr>
-      <w:r>
-        <w:rPr>
-          <w:b/>
-          <w:bCs/>
-          <w:sz w:val="22"/>
-          <w:szCs w:val="22"/>
-        </w:rPr>
-        <w:t xml:space="preserve">- **Interoperabilidad**: Integración con servicios de IA, </w:t>
+        <w:t>Escalabilidad: Procesamiento y almacenamiento sin límites físicos.</w:t>
+      </w:r>
+    </w:p>
+    <w:p>
+      <w:pPr>
+        <w:rPr>
+          <w:b/>
+          <w:bCs/>
+          <w:sz w:val="22"/>
+          <w:szCs w:val="22"/>
+        </w:rPr>
+      </w:pPr>
+      <w:r>
+        <w:rPr>
+          <w:b/>
+          <w:bCs/>
+          <w:sz w:val="22"/>
+          <w:szCs w:val="22"/>
+        </w:rPr>
+        <w:t xml:space="preserve">Interoperabilidad: Integración con servicios de IA, </w:t>
       </w:r>
       <w:proofErr w:type="spellStart"/>
       <w:r>
@@ -4443,26 +4362,26 @@
           <w:sz w:val="22"/>
           <w:szCs w:val="22"/>
         </w:rPr>
-        <w:t>- **Seguridad**: Gestión de identidades, cifrado y monitoreo.</w:t>
-      </w:r>
-    </w:p>
-    <w:p>
-      <w:pPr>
-        <w:rPr>
-          <w:b/>
-          <w:bCs/>
-          <w:sz w:val="22"/>
-          <w:szCs w:val="22"/>
-        </w:rPr>
-      </w:pPr>
-      <w:r>
-        <w:rPr>
-          <w:b/>
-          <w:bCs/>
-          <w:sz w:val="22"/>
-          <w:szCs w:val="22"/>
-        </w:rPr>
-        <w:t>- **Analítica avanzada**: Capacidad de procesar grandes volúmenes de datos en tiempo real.</w:t>
+        <w:t>Seguridad: Gestión de identidades, cifrado y monitoreo.</w:t>
+      </w:r>
+    </w:p>
+    <w:p>
+      <w:pPr>
+        <w:rPr>
+          <w:b/>
+          <w:bCs/>
+          <w:sz w:val="22"/>
+          <w:szCs w:val="22"/>
+        </w:rPr>
+      </w:pPr>
+      <w:r>
+        <w:rPr>
+          <w:b/>
+          <w:bCs/>
+          <w:sz w:val="22"/>
+          <w:szCs w:val="22"/>
+        </w:rPr>
+        <w:t>Analítica avanzada: Capacidad de procesar grandes volúmenes de datos en tiempo real.</w:t>
       </w:r>
     </w:p>
     <w:p>
@@ -4587,45 +4506,45 @@
           <w:sz w:val="22"/>
           <w:szCs w:val="22"/>
         </w:rPr>
-        <w:t xml:space="preserve"> **Monitoreo remoto y en tiempo real**</w:t>
-      </w:r>
-    </w:p>
-    <w:p>
-      <w:pPr>
-        <w:rPr>
-          <w:b/>
-          <w:bCs/>
-          <w:sz w:val="22"/>
-          <w:szCs w:val="22"/>
-        </w:rPr>
-      </w:pPr>
-      <w:r>
-        <w:rPr>
-          <w:b/>
-          <w:bCs/>
-          <w:sz w:val="22"/>
-          <w:szCs w:val="22"/>
-        </w:rPr>
-        <w:t>- **Función**: Visualizar la ubicación, estado y desempeño del vehículo desde cualquier dispositivo.</w:t>
-      </w:r>
-    </w:p>
-    <w:p>
-      <w:pPr>
-        <w:rPr>
-          <w:b/>
-          <w:bCs/>
-          <w:sz w:val="22"/>
-          <w:szCs w:val="22"/>
-        </w:rPr>
-      </w:pPr>
-      <w:r>
-        <w:rPr>
-          <w:b/>
-          <w:bCs/>
-          <w:sz w:val="22"/>
-          <w:szCs w:val="22"/>
-        </w:rPr>
-        <w:t xml:space="preserve">- **Implementación**: Usar IBM Watson </w:t>
+        <w:t xml:space="preserve"> Monitoreo remoto y en tiempo real</w:t>
+      </w:r>
+    </w:p>
+    <w:p>
+      <w:pPr>
+        <w:rPr>
+          <w:b/>
+          <w:bCs/>
+          <w:sz w:val="22"/>
+          <w:szCs w:val="22"/>
+        </w:rPr>
+      </w:pPr>
+      <w:r>
+        <w:rPr>
+          <w:b/>
+          <w:bCs/>
+          <w:sz w:val="22"/>
+          <w:szCs w:val="22"/>
+        </w:rPr>
+        <w:t>Función: Visualizar la ubicación, estado y desempeño del vehículo desde cualquier dispositivo.</w:t>
+      </w:r>
+    </w:p>
+    <w:p>
+      <w:pPr>
+        <w:rPr>
+          <w:b/>
+          <w:bCs/>
+          <w:sz w:val="22"/>
+          <w:szCs w:val="22"/>
+        </w:rPr>
+      </w:pPr>
+      <w:r>
+        <w:rPr>
+          <w:b/>
+          <w:bCs/>
+          <w:sz w:val="22"/>
+          <w:szCs w:val="22"/>
+        </w:rPr>
+        <w:t xml:space="preserve">Implementación: Usar IBM Watson </w:t>
       </w:r>
       <w:proofErr w:type="spellStart"/>
       <w:r>
@@ -4704,7 +4623,7 @@
           <w:sz w:val="22"/>
           <w:szCs w:val="22"/>
         </w:rPr>
-        <w:t>- **Beneficio**: Mejora la supervisión operativa y permite intervención rápida ante fallos.</w:t>
+        <w:t>Beneficio: Mejora la supervisión operativa y permite intervención rápida ante fallos.</w:t>
       </w:r>
     </w:p>
     <w:p>
@@ -4781,45 +4700,46 @@
           <w:sz w:val="22"/>
           <w:szCs w:val="22"/>
         </w:rPr>
-        <w:t xml:space="preserve"> **Entrenamiento y actualización dinámica de modelos**</w:t>
-      </w:r>
-    </w:p>
-    <w:p>
-      <w:pPr>
-        <w:rPr>
-          <w:b/>
-          <w:bCs/>
-          <w:sz w:val="22"/>
-          <w:szCs w:val="22"/>
-        </w:rPr>
-      </w:pPr>
-      <w:r>
-        <w:rPr>
-          <w:b/>
-          <w:bCs/>
-          <w:sz w:val="22"/>
-          <w:szCs w:val="22"/>
-        </w:rPr>
-        <w:t>- **Función**: Reentrenar modelos de clasificación, navegación y planificación con nuevos datos.</w:t>
-      </w:r>
-    </w:p>
-    <w:p>
-      <w:pPr>
-        <w:rPr>
-          <w:b/>
-          <w:bCs/>
-          <w:sz w:val="22"/>
-          <w:szCs w:val="22"/>
-        </w:rPr>
-      </w:pPr>
-      <w:r>
-        <w:rPr>
-          <w:b/>
-          <w:bCs/>
-          <w:sz w:val="22"/>
-          <w:szCs w:val="22"/>
-        </w:rPr>
-        <w:t xml:space="preserve">- **Implementación**: Usar IBM Watson Machine </w:t>
+        <w:t xml:space="preserve"> Entrenamiento y actualización dinámica de modelos</w:t>
+      </w:r>
+    </w:p>
+    <w:p>
+      <w:pPr>
+        <w:rPr>
+          <w:b/>
+          <w:bCs/>
+          <w:sz w:val="22"/>
+          <w:szCs w:val="22"/>
+        </w:rPr>
+      </w:pPr>
+      <w:r>
+        <w:rPr>
+          <w:b/>
+          <w:bCs/>
+          <w:sz w:val="22"/>
+          <w:szCs w:val="22"/>
+        </w:rPr>
+        <w:lastRenderedPageBreak/>
+        <w:t>Función: Reentrenar modelos de clasificación, navegación y planificación con nuevos datos.</w:t>
+      </w:r>
+    </w:p>
+    <w:p>
+      <w:pPr>
+        <w:rPr>
+          <w:b/>
+          <w:bCs/>
+          <w:sz w:val="22"/>
+          <w:szCs w:val="22"/>
+        </w:rPr>
+      </w:pPr>
+      <w:r>
+        <w:rPr>
+          <w:b/>
+          <w:bCs/>
+          <w:sz w:val="22"/>
+          <w:szCs w:val="22"/>
+        </w:rPr>
+        <w:t xml:space="preserve">Implementación: Usar IBM Watson Machine </w:t>
       </w:r>
       <w:proofErr w:type="spellStart"/>
       <w:r>
@@ -4858,7 +4778,7 @@
           <w:sz w:val="22"/>
           <w:szCs w:val="22"/>
         </w:rPr>
-        <w:t>- **Beneficio**: El sistema se adapta a cambios en el entorno físico o en los patrones de operación.</w:t>
+        <w:t>Beneficio: El sistema se adapta a cambios en el entorno físico o en los patrones de operación.</w:t>
       </w:r>
     </w:p>
     <w:p>
@@ -4935,45 +4855,45 @@
           <w:sz w:val="22"/>
           <w:szCs w:val="22"/>
         </w:rPr>
-        <w:t xml:space="preserve"> **Análisis predictivo y mantenimiento preventivo**</w:t>
-      </w:r>
-    </w:p>
-    <w:p>
-      <w:pPr>
-        <w:rPr>
-          <w:b/>
-          <w:bCs/>
-          <w:sz w:val="22"/>
-          <w:szCs w:val="22"/>
-        </w:rPr>
-      </w:pPr>
-      <w:r>
-        <w:rPr>
-          <w:b/>
-          <w:bCs/>
-          <w:sz w:val="22"/>
-          <w:szCs w:val="22"/>
-        </w:rPr>
-        <w:t>- **Función**: Predecir fallos mecánicos o cuellos de botella logísticos.</w:t>
-      </w:r>
-    </w:p>
-    <w:p>
-      <w:pPr>
-        <w:rPr>
-          <w:b/>
-          <w:bCs/>
-          <w:sz w:val="22"/>
-          <w:szCs w:val="22"/>
-        </w:rPr>
-      </w:pPr>
-      <w:r>
-        <w:rPr>
-          <w:b/>
-          <w:bCs/>
-          <w:sz w:val="22"/>
-          <w:szCs w:val="22"/>
-        </w:rPr>
-        <w:t xml:space="preserve">- **Implementación**: Integrar IBM Cloud Pak </w:t>
+        <w:t xml:space="preserve"> Análisis predictivo y mantenimiento preventivo</w:t>
+      </w:r>
+    </w:p>
+    <w:p>
+      <w:pPr>
+        <w:rPr>
+          <w:b/>
+          <w:bCs/>
+          <w:sz w:val="22"/>
+          <w:szCs w:val="22"/>
+        </w:rPr>
+      </w:pPr>
+      <w:r>
+        <w:rPr>
+          <w:b/>
+          <w:bCs/>
+          <w:sz w:val="22"/>
+          <w:szCs w:val="22"/>
+        </w:rPr>
+        <w:t>Función: Predecir fallos mecánicos o cuellos de botella logísticos.</w:t>
+      </w:r>
+    </w:p>
+    <w:p>
+      <w:pPr>
+        <w:rPr>
+          <w:b/>
+          <w:bCs/>
+          <w:sz w:val="22"/>
+          <w:szCs w:val="22"/>
+        </w:rPr>
+      </w:pPr>
+      <w:r>
+        <w:rPr>
+          <w:b/>
+          <w:bCs/>
+          <w:sz w:val="22"/>
+          <w:szCs w:val="22"/>
+        </w:rPr>
+        <w:t xml:space="preserve">Implementación: Integrar IBM Cloud Pak </w:t>
       </w:r>
       <w:proofErr w:type="spellStart"/>
       <w:r>
@@ -5012,7 +4932,7 @@
           <w:sz w:val="22"/>
           <w:szCs w:val="22"/>
         </w:rPr>
-        <w:t>- **Beneficio**: Reduce tiempos muertos y mejora la eficiencia operativa.</w:t>
+        <w:t>Beneficio: Reduce tiempos muertos y mejora la eficiencia operativa.</w:t>
       </w:r>
     </w:p>
     <w:p>
@@ -5089,7 +5009,7 @@
           <w:sz w:val="22"/>
           <w:szCs w:val="22"/>
         </w:rPr>
-        <w:t xml:space="preserve"> **Optimización colaborativa </w:t>
+        <w:t xml:space="preserve"> Optimización colaborativa </w:t>
       </w:r>
       <w:proofErr w:type="spellStart"/>
       <w:r>
@@ -5102,52 +5022,43 @@
         <w:t>multi-vehículo</w:t>
       </w:r>
       <w:proofErr w:type="spellEnd"/>
-      <w:r>
-        <w:rPr>
-          <w:b/>
-          <w:bCs/>
-          <w:sz w:val="22"/>
-          <w:szCs w:val="22"/>
-        </w:rPr>
-        <w:t>**</w:t>
-      </w:r>
-    </w:p>
-    <w:p>
-      <w:pPr>
-        <w:rPr>
-          <w:b/>
-          <w:bCs/>
-          <w:sz w:val="22"/>
-          <w:szCs w:val="22"/>
-        </w:rPr>
-      </w:pPr>
-      <w:r>
-        <w:rPr>
-          <w:b/>
-          <w:bCs/>
-          <w:sz w:val="22"/>
-          <w:szCs w:val="22"/>
-        </w:rPr>
-        <w:t>- **Función**: Coordinar varios vehículos inteligentes en la planta.</w:t>
-      </w:r>
-    </w:p>
-    <w:p>
-      <w:pPr>
-        <w:rPr>
-          <w:b/>
-          <w:bCs/>
-          <w:sz w:val="22"/>
-          <w:szCs w:val="22"/>
-        </w:rPr>
-      </w:pPr>
-      <w:r>
-        <w:rPr>
-          <w:b/>
-          <w:bCs/>
-          <w:sz w:val="22"/>
-          <w:szCs w:val="22"/>
-        </w:rPr>
-        <w:t xml:space="preserve">- **Implementación**: Usar servicios de mensajería como IBM </w:t>
+    </w:p>
+    <w:p>
+      <w:pPr>
+        <w:rPr>
+          <w:b/>
+          <w:bCs/>
+          <w:sz w:val="22"/>
+          <w:szCs w:val="22"/>
+        </w:rPr>
+      </w:pPr>
+      <w:r>
+        <w:rPr>
+          <w:b/>
+          <w:bCs/>
+          <w:sz w:val="22"/>
+          <w:szCs w:val="22"/>
+        </w:rPr>
+        <w:t>Función: Coordinar varios vehículos inteligentes en la planta.</w:t>
+      </w:r>
+    </w:p>
+    <w:p>
+      <w:pPr>
+        <w:rPr>
+          <w:b/>
+          <w:bCs/>
+          <w:sz w:val="22"/>
+          <w:szCs w:val="22"/>
+        </w:rPr>
+      </w:pPr>
+      <w:r>
+        <w:rPr>
+          <w:b/>
+          <w:bCs/>
+          <w:sz w:val="22"/>
+          <w:szCs w:val="22"/>
+        </w:rPr>
+        <w:t xml:space="preserve">Implementación: Usar servicios de mensajería como IBM </w:t>
       </w:r>
       <w:proofErr w:type="spellStart"/>
       <w:r>
@@ -5206,7 +5117,7 @@
           <w:sz w:val="22"/>
           <w:szCs w:val="22"/>
         </w:rPr>
-        <w:t>- **Beneficio**: Evita congestión, mejora la distribución de tareas y permite decisiones colectivas.</w:t>
+        <w:t>Beneficio: Evita congestión, mejora la distribución de tareas y permite decisiones colectivas.</w:t>
       </w:r>
     </w:p>
     <w:p>
@@ -5283,45 +5194,45 @@
           <w:sz w:val="22"/>
           <w:szCs w:val="22"/>
         </w:rPr>
-        <w:t xml:space="preserve"> **Registro histórico y trazabilidad**</w:t>
-      </w:r>
-    </w:p>
-    <w:p>
-      <w:pPr>
-        <w:rPr>
-          <w:b/>
-          <w:bCs/>
-          <w:sz w:val="22"/>
-          <w:szCs w:val="22"/>
-        </w:rPr>
-      </w:pPr>
-      <w:r>
-        <w:rPr>
-          <w:b/>
-          <w:bCs/>
-          <w:sz w:val="22"/>
-          <w:szCs w:val="22"/>
-        </w:rPr>
-        <w:t>- **Función**: Mantener un historial completo de entregas, rutas y decisiones tomadas.</w:t>
-      </w:r>
-    </w:p>
-    <w:p>
-      <w:pPr>
-        <w:rPr>
-          <w:b/>
-          <w:bCs/>
-          <w:sz w:val="22"/>
-          <w:szCs w:val="22"/>
-        </w:rPr>
-      </w:pPr>
-      <w:r>
-        <w:rPr>
-          <w:b/>
-          <w:bCs/>
-          <w:sz w:val="22"/>
-          <w:szCs w:val="22"/>
-        </w:rPr>
-        <w:t xml:space="preserve">- **Implementación**: Almacenar en IBM </w:t>
+        <w:t xml:space="preserve"> Registro histórico y trazabilidad</w:t>
+      </w:r>
+    </w:p>
+    <w:p>
+      <w:pPr>
+        <w:rPr>
+          <w:b/>
+          <w:bCs/>
+          <w:sz w:val="22"/>
+          <w:szCs w:val="22"/>
+        </w:rPr>
+      </w:pPr>
+      <w:r>
+        <w:rPr>
+          <w:b/>
+          <w:bCs/>
+          <w:sz w:val="22"/>
+          <w:szCs w:val="22"/>
+        </w:rPr>
+        <w:t>Función: Mantener un historial completo de entregas, rutas y decisiones tomadas.</w:t>
+      </w:r>
+    </w:p>
+    <w:p>
+      <w:pPr>
+        <w:rPr>
+          <w:b/>
+          <w:bCs/>
+          <w:sz w:val="22"/>
+          <w:szCs w:val="22"/>
+        </w:rPr>
+      </w:pPr>
+      <w:r>
+        <w:rPr>
+          <w:b/>
+          <w:bCs/>
+          <w:sz w:val="22"/>
+          <w:szCs w:val="22"/>
+        </w:rPr>
+        <w:t xml:space="preserve">Implementación: Almacenar en IBM </w:t>
       </w:r>
       <w:proofErr w:type="spellStart"/>
       <w:r>
@@ -5360,7 +5271,7 @@
           <w:sz w:val="22"/>
           <w:szCs w:val="22"/>
         </w:rPr>
-        <w:t>- **Beneficio**: Facilita auditorías, análisis de desempeño y mejora continua.</w:t>
+        <w:t>Beneficio: Facilita auditorías, análisis de desempeño y mejora continua.</w:t>
       </w:r>
     </w:p>
     <w:p>
@@ -5418,6 +5329,7 @@
           <w:sz w:val="22"/>
           <w:szCs w:val="22"/>
         </w:rPr>
+        <w:lastRenderedPageBreak/>
         <w:t xml:space="preserve">### 6. </w:t>
       </w:r>
       <w:r>
@@ -5437,45 +5349,45 @@
           <w:sz w:val="22"/>
           <w:szCs w:val="22"/>
         </w:rPr>
-        <w:t xml:space="preserve"> **Interfaz web para usuarios humanos**</w:t>
-      </w:r>
-    </w:p>
-    <w:p>
-      <w:pPr>
-        <w:rPr>
-          <w:b/>
-          <w:bCs/>
-          <w:sz w:val="22"/>
-          <w:szCs w:val="22"/>
-        </w:rPr>
-      </w:pPr>
-      <w:r>
-        <w:rPr>
-          <w:b/>
-          <w:bCs/>
-          <w:sz w:val="22"/>
-          <w:szCs w:val="22"/>
-        </w:rPr>
-        <w:t>- **Función**: Permitir a operarios asignar tareas, consultar estados y modificar parámetros.</w:t>
-      </w:r>
-    </w:p>
-    <w:p>
-      <w:pPr>
-        <w:rPr>
-          <w:b/>
-          <w:bCs/>
-          <w:sz w:val="22"/>
-          <w:szCs w:val="22"/>
-        </w:rPr>
-      </w:pPr>
-      <w:r>
-        <w:rPr>
-          <w:b/>
-          <w:bCs/>
-          <w:sz w:val="22"/>
-          <w:szCs w:val="22"/>
-        </w:rPr>
-        <w:t xml:space="preserve">- **Implementación**: Crear una </w:t>
+        <w:t xml:space="preserve"> Interfaz web para usuarios humanos</w:t>
+      </w:r>
+    </w:p>
+    <w:p>
+      <w:pPr>
+        <w:rPr>
+          <w:b/>
+          <w:bCs/>
+          <w:sz w:val="22"/>
+          <w:szCs w:val="22"/>
+        </w:rPr>
+      </w:pPr>
+      <w:r>
+        <w:rPr>
+          <w:b/>
+          <w:bCs/>
+          <w:sz w:val="22"/>
+          <w:szCs w:val="22"/>
+        </w:rPr>
+        <w:t>Función: Permitir a operarios asignar tareas, consultar estados y modificar parámetros.</w:t>
+      </w:r>
+    </w:p>
+    <w:p>
+      <w:pPr>
+        <w:rPr>
+          <w:b/>
+          <w:bCs/>
+          <w:sz w:val="22"/>
+          <w:szCs w:val="22"/>
+        </w:rPr>
+      </w:pPr>
+      <w:r>
+        <w:rPr>
+          <w:b/>
+          <w:bCs/>
+          <w:sz w:val="22"/>
+          <w:szCs w:val="22"/>
+        </w:rPr>
+        <w:t xml:space="preserve">Implementación: Crear una </w:t>
       </w:r>
       <w:proofErr w:type="gramStart"/>
       <w:r>
@@ -5574,7 +5486,7 @@
           <w:sz w:val="22"/>
           <w:szCs w:val="22"/>
         </w:rPr>
-        <w:t>- **Beneficio**: Mejora la interacción humano-máquina y democratiza el uso del sistema.</w:t>
+        <w:t>Beneficio: Mejora la interacción humano-máquina y democratiza el uso del sistema.</w:t>
       </w:r>
     </w:p>
     <w:p>
@@ -5651,26 +5563,26 @@
           <w:sz w:val="22"/>
           <w:szCs w:val="22"/>
         </w:rPr>
-        <w:t xml:space="preserve"> **Gestión de identidad y acceso**</w:t>
-      </w:r>
-    </w:p>
-    <w:p>
-      <w:pPr>
-        <w:rPr>
-          <w:b/>
-          <w:bCs/>
-          <w:sz w:val="22"/>
-          <w:szCs w:val="22"/>
-        </w:rPr>
-      </w:pPr>
-      <w:r>
-        <w:rPr>
-          <w:b/>
-          <w:bCs/>
-          <w:sz w:val="22"/>
-          <w:szCs w:val="22"/>
-        </w:rPr>
-        <w:t>- **Función**: Controlar quién puede modificar, supervisar o acceder a los datos.</w:t>
+        <w:t xml:space="preserve"> Gestión de identidad y acceso</w:t>
+      </w:r>
+    </w:p>
+    <w:p>
+      <w:pPr>
+        <w:rPr>
+          <w:b/>
+          <w:bCs/>
+          <w:sz w:val="22"/>
+          <w:szCs w:val="22"/>
+        </w:rPr>
+      </w:pPr>
+      <w:r>
+        <w:rPr>
+          <w:b/>
+          <w:bCs/>
+          <w:sz w:val="22"/>
+          <w:szCs w:val="22"/>
+        </w:rPr>
+        <w:t>Función: Controlar quién puede modificar, supervisar o acceder a los datos.</w:t>
       </w:r>
     </w:p>
     <w:p>
@@ -5683,6 +5595,7 @@
           <w:lang w:val="en-US"/>
         </w:rPr>
       </w:pPr>
+      <w:proofErr w:type="spellStart"/>
       <w:r>
         <w:rPr>
           <w:b/>
@@ -5691,7 +5604,143 @@
           <w:szCs w:val="22"/>
           <w:lang w:val="en-US"/>
         </w:rPr>
-        <w:t>- **</w:t>
+        <w:t>Implementación</w:t>
+      </w:r>
+      <w:proofErr w:type="spellEnd"/>
+      <w:r>
+        <w:rPr>
+          <w:b/>
+          <w:bCs/>
+          <w:sz w:val="22"/>
+          <w:szCs w:val="22"/>
+          <w:lang w:val="en-US"/>
+        </w:rPr>
+        <w:t>: Usar IBM Identity and Access Management (IAM).</w:t>
+      </w:r>
+    </w:p>
+    <w:p>
+      <w:pPr>
+        <w:rPr>
+          <w:b/>
+          <w:bCs/>
+          <w:sz w:val="22"/>
+          <w:szCs w:val="22"/>
+        </w:rPr>
+      </w:pPr>
+      <w:r>
+        <w:rPr>
+          <w:b/>
+          <w:bCs/>
+          <w:sz w:val="22"/>
+          <w:szCs w:val="22"/>
+        </w:rPr>
+        <w:t>Beneficio: Asegura la integridad del sistema y protege datos sensibles.</w:t>
+      </w:r>
+    </w:p>
+    <w:p>
+      <w:pPr>
+        <w:rPr>
+          <w:b/>
+          <w:bCs/>
+          <w:sz w:val="22"/>
+          <w:szCs w:val="22"/>
+        </w:rPr>
+      </w:pPr>
+    </w:p>
+    <w:p>
+      <w:pPr>
+        <w:rPr>
+          <w:b/>
+          <w:bCs/>
+          <w:sz w:val="22"/>
+          <w:szCs w:val="22"/>
+        </w:rPr>
+      </w:pPr>
+      <w:r>
+        <w:rPr>
+          <w:b/>
+          <w:bCs/>
+          <w:sz w:val="22"/>
+          <w:szCs w:val="22"/>
+        </w:rPr>
+        <w:t>---</w:t>
+      </w:r>
+    </w:p>
+    <w:p>
+      <w:pPr>
+        <w:rPr>
+          <w:b/>
+          <w:bCs/>
+          <w:sz w:val="22"/>
+          <w:szCs w:val="22"/>
+        </w:rPr>
+      </w:pPr>
+    </w:p>
+    <w:p>
+      <w:pPr>
+        <w:rPr>
+          <w:b/>
+          <w:bCs/>
+          <w:sz w:val="22"/>
+          <w:szCs w:val="22"/>
+        </w:rPr>
+      </w:pPr>
+      <w:r>
+        <w:rPr>
+          <w:b/>
+          <w:bCs/>
+          <w:sz w:val="22"/>
+          <w:szCs w:val="22"/>
+        </w:rPr>
+        <w:t xml:space="preserve">## </w:t>
+      </w:r>
+      <w:r>
+        <w:rPr>
+          <w:rFonts w:ascii="Segoe UI Emoji" w:hAnsi="Segoe UI Emoji" w:cs="Segoe UI Emoji"/>
+          <w:b/>
+          <w:bCs/>
+          <w:sz w:val="22"/>
+          <w:szCs w:val="22"/>
+        </w:rPr>
+        <w:t>🧭</w:t>
+      </w:r>
+      <w:r>
+        <w:rPr>
+          <w:b/>
+          <w:bCs/>
+          <w:sz w:val="22"/>
+          <w:szCs w:val="22"/>
+        </w:rPr>
+        <w:t xml:space="preserve"> Ejemplo de arquitectura en IBM Cloud</w:t>
+      </w:r>
+    </w:p>
+    <w:p>
+      <w:pPr>
+        <w:rPr>
+          <w:b/>
+          <w:bCs/>
+          <w:sz w:val="22"/>
+          <w:szCs w:val="22"/>
+        </w:rPr>
+      </w:pPr>
+    </w:p>
+    <w:p>
+      <w:pPr>
+        <w:rPr>
+          <w:b/>
+          <w:bCs/>
+          <w:sz w:val="22"/>
+          <w:szCs w:val="22"/>
+        </w:rPr>
+      </w:pPr>
+      <w:r>
+        <w:rPr>
+          <w:b/>
+          <w:bCs/>
+          <w:sz w:val="22"/>
+          <w:szCs w:val="22"/>
+        </w:rPr>
+        <w:t>```</w:t>
       </w:r>
       <w:proofErr w:type="spellStart"/>
       <w:r>
@@ -5700,9 +5749,188 @@
           <w:bCs/>
           <w:sz w:val="22"/>
           <w:szCs w:val="22"/>
+        </w:rPr>
+        <w:t>plaintext</w:t>
+      </w:r>
+      <w:proofErr w:type="spellEnd"/>
+    </w:p>
+    <w:p>
+      <w:pPr>
+        <w:rPr>
+          <w:b/>
+          <w:bCs/>
+          <w:sz w:val="22"/>
+          <w:szCs w:val="22"/>
+        </w:rPr>
+      </w:pPr>
+      <w:r>
+        <w:rPr>
+          <w:b/>
+          <w:bCs/>
+          <w:sz w:val="22"/>
+          <w:szCs w:val="22"/>
+        </w:rPr>
+        <w:t>[Vehículo inteligente]</w:t>
+      </w:r>
+    </w:p>
+    <w:p>
+      <w:pPr>
+        <w:rPr>
+          <w:b/>
+          <w:bCs/>
+          <w:sz w:val="22"/>
+          <w:szCs w:val="22"/>
+        </w:rPr>
+      </w:pPr>
+      <w:r>
+        <w:rPr>
+          <w:b/>
+          <w:bCs/>
+          <w:sz w:val="22"/>
+          <w:szCs w:val="22"/>
+        </w:rPr>
+        <w:t xml:space="preserve">        ↓</w:t>
+      </w:r>
+    </w:p>
+    <w:p>
+      <w:pPr>
+        <w:rPr>
+          <w:b/>
+          <w:bCs/>
+          <w:sz w:val="22"/>
+          <w:szCs w:val="22"/>
+        </w:rPr>
+      </w:pPr>
+      <w:r>
+        <w:rPr>
+          <w:b/>
+          <w:bCs/>
+          <w:sz w:val="22"/>
+          <w:szCs w:val="22"/>
+        </w:rPr>
+        <w:t>[</w:t>
+      </w:r>
+      <w:proofErr w:type="spellStart"/>
+      <w:r>
+        <w:rPr>
+          <w:b/>
+          <w:bCs/>
+          <w:sz w:val="22"/>
+          <w:szCs w:val="22"/>
+        </w:rPr>
+        <w:t>IoT</w:t>
+      </w:r>
+      <w:proofErr w:type="spellEnd"/>
+      <w:r>
+        <w:rPr>
+          <w:b/>
+          <w:bCs/>
+          <w:sz w:val="22"/>
+          <w:szCs w:val="22"/>
+        </w:rPr>
+        <w:t xml:space="preserve"> Gateway] → [IBM Watson </w:t>
+      </w:r>
+      <w:proofErr w:type="spellStart"/>
+      <w:r>
+        <w:rPr>
+          <w:b/>
+          <w:bCs/>
+          <w:sz w:val="22"/>
+          <w:szCs w:val="22"/>
+        </w:rPr>
+        <w:t>IoT</w:t>
+      </w:r>
+      <w:proofErr w:type="spellEnd"/>
+      <w:r>
+        <w:rPr>
+          <w:b/>
+          <w:bCs/>
+          <w:sz w:val="22"/>
+          <w:szCs w:val="22"/>
+        </w:rPr>
+        <w:t xml:space="preserve"> </w:t>
+      </w:r>
+      <w:proofErr w:type="spellStart"/>
+      <w:r>
+        <w:rPr>
+          <w:b/>
+          <w:bCs/>
+          <w:sz w:val="22"/>
+          <w:szCs w:val="22"/>
+        </w:rPr>
+        <w:t>Platform</w:t>
+      </w:r>
+      <w:proofErr w:type="spellEnd"/>
+      <w:r>
+        <w:rPr>
+          <w:b/>
+          <w:bCs/>
+          <w:sz w:val="22"/>
+          <w:szCs w:val="22"/>
+        </w:rPr>
+        <w:t>]</w:t>
+      </w:r>
+    </w:p>
+    <w:p>
+      <w:pPr>
+        <w:rPr>
+          <w:b/>
+          <w:bCs/>
+          <w:sz w:val="22"/>
+          <w:szCs w:val="22"/>
           <w:lang w:val="en-US"/>
         </w:rPr>
-        <w:t>Implementación</w:t>
+      </w:pPr>
+      <w:r>
+        <w:rPr>
+          <w:b/>
+          <w:bCs/>
+          <w:sz w:val="22"/>
+          <w:szCs w:val="22"/>
+        </w:rPr>
+        <w:t xml:space="preserve">        </w:t>
+      </w:r>
+      <w:r>
+        <w:rPr>
+          <w:b/>
+          <w:bCs/>
+          <w:sz w:val="22"/>
+          <w:szCs w:val="22"/>
+          <w:lang w:val="en-US"/>
+        </w:rPr>
+        <w:t>↓</w:t>
+      </w:r>
+    </w:p>
+    <w:p>
+      <w:pPr>
+        <w:rPr>
+          <w:b/>
+          <w:bCs/>
+          <w:sz w:val="22"/>
+          <w:szCs w:val="22"/>
+          <w:lang w:val="en-US"/>
+        </w:rPr>
+      </w:pPr>
+      <w:r>
+        <w:rPr>
+          <w:b/>
+          <w:bCs/>
+          <w:sz w:val="22"/>
+          <w:szCs w:val="22"/>
+          <w:lang w:val="en-US"/>
+        </w:rPr>
+        <w:t xml:space="preserve">[IBM </w:t>
+      </w:r>
+      <w:proofErr w:type="spellStart"/>
+      <w:r>
+        <w:rPr>
+          <w:b/>
+          <w:bCs/>
+          <w:sz w:val="22"/>
+          <w:szCs w:val="22"/>
+          <w:lang w:val="en-US"/>
+        </w:rPr>
+        <w:t>Cloudant</w:t>
       </w:r>
       <w:proofErr w:type="spellEnd"/>
       <w:r>
@@ -5713,26 +5941,116 @@
           <w:szCs w:val="22"/>
           <w:lang w:val="en-US"/>
         </w:rPr>
-        <w:t>**: Usar IBM Identity and Access Management (IAM).</w:t>
-      </w:r>
-    </w:p>
-    <w:p>
-      <w:pPr>
-        <w:rPr>
-          <w:b/>
-          <w:bCs/>
-          <w:sz w:val="22"/>
-          <w:szCs w:val="22"/>
-        </w:rPr>
-      </w:pPr>
-      <w:r>
-        <w:rPr>
-          <w:b/>
-          <w:bCs/>
-          <w:sz w:val="22"/>
-          <w:szCs w:val="22"/>
-        </w:rPr>
-        <w:t>- **Beneficio**: Asegura la integridad del sistema y protege datos sensibles.</w:t>
+        <w:t xml:space="preserve"> / Db2] ← [IBM Watson Machine Learning]</w:t>
+      </w:r>
+    </w:p>
+    <w:p>
+      <w:pPr>
+        <w:rPr>
+          <w:b/>
+          <w:bCs/>
+          <w:sz w:val="22"/>
+          <w:szCs w:val="22"/>
+          <w:lang w:val="en-US"/>
+        </w:rPr>
+      </w:pPr>
+      <w:r>
+        <w:rPr>
+          <w:b/>
+          <w:bCs/>
+          <w:sz w:val="22"/>
+          <w:szCs w:val="22"/>
+          <w:lang w:val="en-US"/>
+        </w:rPr>
+        <w:t xml:space="preserve">        ↓</w:t>
+      </w:r>
+    </w:p>
+    <w:p>
+      <w:pPr>
+        <w:rPr>
+          <w:b/>
+          <w:bCs/>
+          <w:sz w:val="22"/>
+          <w:szCs w:val="22"/>
+          <w:lang w:val="en-US"/>
+        </w:rPr>
+      </w:pPr>
+      <w:r>
+        <w:rPr>
+          <w:b/>
+          <w:bCs/>
+          <w:sz w:val="22"/>
+          <w:szCs w:val="22"/>
+          <w:lang w:val="en-US"/>
+        </w:rPr>
+        <w:t>[Dashboard web] ← [IBM App Connect + Node-RED]</w:t>
+      </w:r>
+    </w:p>
+    <w:p>
+      <w:pPr>
+        <w:rPr>
+          <w:b/>
+          <w:bCs/>
+          <w:sz w:val="22"/>
+          <w:szCs w:val="22"/>
+        </w:rPr>
+      </w:pPr>
+      <w:r>
+        <w:rPr>
+          <w:b/>
+          <w:bCs/>
+          <w:sz w:val="22"/>
+          <w:szCs w:val="22"/>
+          <w:lang w:val="en-US"/>
+        </w:rPr>
+        <w:t xml:space="preserve">        </w:t>
+      </w:r>
+      <w:r>
+        <w:rPr>
+          <w:b/>
+          <w:bCs/>
+          <w:sz w:val="22"/>
+          <w:szCs w:val="22"/>
+        </w:rPr>
+        <w:t>↓</w:t>
+      </w:r>
+    </w:p>
+    <w:p>
+      <w:pPr>
+        <w:rPr>
+          <w:b/>
+          <w:bCs/>
+          <w:sz w:val="22"/>
+          <w:szCs w:val="22"/>
+        </w:rPr>
+      </w:pPr>
+      <w:r>
+        <w:rPr>
+          <w:b/>
+          <w:bCs/>
+          <w:sz w:val="22"/>
+          <w:szCs w:val="22"/>
+        </w:rPr>
+        <w:t>[Administradores / Operarios]</w:t>
+      </w:r>
+    </w:p>
+    <w:p>
+      <w:pPr>
+        <w:rPr>
+          <w:b/>
+          <w:bCs/>
+          <w:sz w:val="22"/>
+          <w:szCs w:val="22"/>
+        </w:rPr>
+      </w:pPr>
+      <w:r>
+        <w:rPr>
+          <w:b/>
+          <w:bCs/>
+          <w:sz w:val="22"/>
+          <w:szCs w:val="22"/>
+        </w:rPr>
+        <w:t>```</w:t>
       </w:r>
     </w:p>
     <w:p>
@@ -5790,6 +6108,7 @@
           <w:sz w:val="22"/>
           <w:szCs w:val="22"/>
         </w:rPr>
+        <w:lastRenderedPageBreak/>
         <w:t xml:space="preserve">## </w:t>
       </w:r>
       <w:r>
@@ -5800,45 +6119,131 @@
           <w:sz w:val="22"/>
           <w:szCs w:val="22"/>
         </w:rPr>
-        <w:t>🧭</w:t>
-      </w:r>
-      <w:r>
-        <w:rPr>
-          <w:b/>
-          <w:bCs/>
-          <w:sz w:val="22"/>
-          <w:szCs w:val="22"/>
-        </w:rPr>
-        <w:t xml:space="preserve"> Ejemplo de arquitectura en IBM Cloud</w:t>
-      </w:r>
-    </w:p>
-    <w:p>
-      <w:pPr>
-        <w:rPr>
-          <w:b/>
-          <w:bCs/>
-          <w:sz w:val="22"/>
-          <w:szCs w:val="22"/>
-        </w:rPr>
-      </w:pPr>
-    </w:p>
-    <w:p>
-      <w:pPr>
-        <w:rPr>
-          <w:b/>
-          <w:bCs/>
-          <w:sz w:val="22"/>
-          <w:szCs w:val="22"/>
-        </w:rPr>
-      </w:pPr>
-      <w:r>
-        <w:rPr>
-          <w:b/>
-          <w:bCs/>
-          <w:sz w:val="22"/>
-          <w:szCs w:val="22"/>
-        </w:rPr>
-        <w:t>```</w:t>
+        <w:t>🌱</w:t>
+      </w:r>
+      <w:r>
+        <w:rPr>
+          <w:b/>
+          <w:bCs/>
+          <w:sz w:val="22"/>
+          <w:szCs w:val="22"/>
+        </w:rPr>
+        <w:t xml:space="preserve"> Consideraciones éticas y sociales</w:t>
+      </w:r>
+    </w:p>
+    <w:p>
+      <w:pPr>
+        <w:rPr>
+          <w:b/>
+          <w:bCs/>
+          <w:sz w:val="22"/>
+          <w:szCs w:val="22"/>
+        </w:rPr>
+      </w:pPr>
+    </w:p>
+    <w:p>
+      <w:pPr>
+        <w:rPr>
+          <w:b/>
+          <w:bCs/>
+          <w:sz w:val="22"/>
+          <w:szCs w:val="22"/>
+        </w:rPr>
+      </w:pPr>
+      <w:r>
+        <w:rPr>
+          <w:b/>
+          <w:bCs/>
+          <w:sz w:val="22"/>
+          <w:szCs w:val="22"/>
+        </w:rPr>
+        <w:t>Dado tu enfoque en equidad y participación comunitaria, podrías:</w:t>
+      </w:r>
+    </w:p>
+    <w:p>
+      <w:pPr>
+        <w:rPr>
+          <w:b/>
+          <w:bCs/>
+          <w:sz w:val="22"/>
+          <w:szCs w:val="22"/>
+        </w:rPr>
+      </w:pPr>
+      <w:r>
+        <w:rPr>
+          <w:b/>
+          <w:bCs/>
+          <w:sz w:val="22"/>
+          <w:szCs w:val="22"/>
+        </w:rPr>
+        <w:t>- Diseñar interfaces inclusivas para operarios con distintos niveles de alfabetización digital.</w:t>
+      </w:r>
+    </w:p>
+    <w:p>
+      <w:pPr>
+        <w:rPr>
+          <w:b/>
+          <w:bCs/>
+          <w:sz w:val="22"/>
+          <w:szCs w:val="22"/>
+        </w:rPr>
+      </w:pPr>
+      <w:r>
+        <w:rPr>
+          <w:b/>
+          <w:bCs/>
+          <w:sz w:val="22"/>
+          <w:szCs w:val="22"/>
+        </w:rPr>
+        <w:t>- Evaluar el impacto en los roles laborales y proponer estrategias de reentrenamiento.</w:t>
+      </w:r>
+    </w:p>
+    <w:p>
+      <w:pPr>
+        <w:rPr>
+          <w:b/>
+          <w:bCs/>
+          <w:sz w:val="22"/>
+          <w:szCs w:val="22"/>
+        </w:rPr>
+      </w:pPr>
+      <w:r>
+        <w:rPr>
+          <w:b/>
+          <w:bCs/>
+          <w:sz w:val="22"/>
+          <w:szCs w:val="22"/>
+        </w:rPr>
+        <w:t>- Usar los datos para mejorar la distribución de tareas y evitar sobrecarga en zonas específicas.</w:t>
+      </w:r>
+    </w:p>
+    <w:p>
+      <w:pPr>
+        <w:rPr>
+          <w:b/>
+          <w:bCs/>
+          <w:sz w:val="22"/>
+          <w:szCs w:val="22"/>
+        </w:rPr>
+      </w:pPr>
+    </w:p>
+    <w:p>
+      <w:pPr>
+        <w:rPr>
+          <w:b/>
+          <w:bCs/>
+          <w:sz w:val="22"/>
+          <w:szCs w:val="22"/>
+        </w:rPr>
+      </w:pPr>
+      <w:r>
+        <w:rPr>
+          <w:b/>
+          <w:bCs/>
+          <w:sz w:val="22"/>
+          <w:szCs w:val="22"/>
+        </w:rPr>
+        <w:t xml:space="preserve">¿Te gustaría que armemos un prototipo conceptual en </w:t>
       </w:r>
       <w:proofErr w:type="spellStart"/>
       <w:r>
@@ -5848,65 +6253,434 @@
           <w:sz w:val="22"/>
           <w:szCs w:val="22"/>
         </w:rPr>
-        <w:t>plaintext</w:t>
+        <w:t>Jupyter</w:t>
       </w:r>
       <w:proofErr w:type="spellEnd"/>
-    </w:p>
-    <w:p>
-      <w:pPr>
-        <w:rPr>
-          <w:b/>
-          <w:bCs/>
-          <w:sz w:val="22"/>
-          <w:szCs w:val="22"/>
-        </w:rPr>
-      </w:pPr>
-      <w:r>
-        <w:rPr>
-          <w:b/>
-          <w:bCs/>
-          <w:sz w:val="22"/>
-          <w:szCs w:val="22"/>
-        </w:rPr>
-        <w:t>[Vehículo inteligente]</w:t>
-      </w:r>
-    </w:p>
-    <w:p>
-      <w:pPr>
-        <w:rPr>
-          <w:b/>
-          <w:bCs/>
-          <w:sz w:val="22"/>
-          <w:szCs w:val="22"/>
-        </w:rPr>
-      </w:pPr>
-      <w:r>
-        <w:rPr>
-          <w:b/>
-          <w:bCs/>
-          <w:sz w:val="22"/>
-          <w:szCs w:val="22"/>
-        </w:rPr>
-        <w:t xml:space="preserve">        ↓</w:t>
-      </w:r>
-    </w:p>
-    <w:p>
-      <w:pPr>
-        <w:rPr>
-          <w:b/>
-          <w:bCs/>
-          <w:sz w:val="22"/>
-          <w:szCs w:val="22"/>
-        </w:rPr>
-      </w:pPr>
-      <w:r>
-        <w:rPr>
-          <w:b/>
-          <w:bCs/>
-          <w:sz w:val="22"/>
-          <w:szCs w:val="22"/>
-        </w:rPr>
-        <w:t>[</w:t>
+      <w:r>
+        <w:rPr>
+          <w:b/>
+          <w:bCs/>
+          <w:sz w:val="22"/>
+          <w:szCs w:val="22"/>
+        </w:rPr>
+        <w:t xml:space="preserve"> Notebook simulando la arquitectura y flujos de datos? También podríamos bosquejar un diagrama de flujo o mapa de componentes para presentarlo en un entorno académico o profesional.</w:t>
+      </w:r>
+      <w:r>
+        <w:rPr>
+          <w:b/>
+          <w:bCs/>
+          <w:sz w:val="22"/>
+          <w:szCs w:val="22"/>
+        </w:rPr>
+        <w:br w:type="page"/>
+      </w:r>
+    </w:p>
+    <w:p>
+      <w:pPr>
+        <w:jc w:val="both"/>
+        <w:rPr>
+          <w:sz w:val="22"/>
+          <w:szCs w:val="22"/>
+        </w:rPr>
+      </w:pPr>
+      <w:r>
+        <w:rPr>
+          <w:b/>
+          <w:bCs/>
+          <w:sz w:val="22"/>
+          <w:szCs w:val="22"/>
+        </w:rPr>
+        <w:lastRenderedPageBreak/>
+        <w:t>5.</w:t>
+      </w:r>
+      <w:r>
+        <w:rPr>
+          <w:sz w:val="22"/>
+          <w:szCs w:val="22"/>
+        </w:rPr>
+        <w:t xml:space="preserve"> Se conoce que un vehículo como el descrito puede tener una o varias cámaras incorporadas, cuya resolución de captura es de 1920 x 1080 píxeles.  </w:t>
+      </w:r>
+    </w:p>
+    <w:p>
+      <w:pPr>
+        <w:jc w:val="both"/>
+        <w:rPr>
+          <w:sz w:val="22"/>
+          <w:szCs w:val="22"/>
+        </w:rPr>
+      </w:pPr>
+      <w:r>
+        <w:rPr>
+          <w:sz w:val="22"/>
+          <w:szCs w:val="22"/>
+        </w:rPr>
+        <w:t>Si la máxima calidad con la que se pueden transmitir las imágenes a través de la red está limitada a la tercera parte de la resolución original, desarrolla un programa que sea capaz de realizar esta reducción con la menor pérdida posible. Considera el lenguaje de programación Python y la aplicación de la descomposición matricial en valores singulares.</w:t>
+      </w:r>
+    </w:p>
+    <w:p>
+      <w:pPr>
+        <w:jc w:val="both"/>
+        <w:rPr>
+          <w:sz w:val="22"/>
+          <w:szCs w:val="22"/>
+        </w:rPr>
+      </w:pPr>
+    </w:p>
+    <w:p>
+      <w:pPr>
+        <w:rPr>
+          <w:b/>
+          <w:bCs/>
+          <w:sz w:val="22"/>
+          <w:szCs w:val="22"/>
+        </w:rPr>
+      </w:pPr>
+      <w:r>
+        <w:rPr>
+          <w:b/>
+          <w:bCs/>
+          <w:sz w:val="22"/>
+          <w:szCs w:val="22"/>
+        </w:rPr>
+        <w:t>Perfecto, Luis. Esta es una excelente oportunidad para aplicar descomposición en valores singulares (SVD) como técnica de compresión de imágenes, manteniendo la mayor calidad posible dentro de la restricción de resolución.</w:t>
+      </w:r>
+    </w:p>
+    <w:p>
+      <w:pPr>
+        <w:rPr>
+          <w:b/>
+          <w:bCs/>
+          <w:sz w:val="22"/>
+          <w:szCs w:val="22"/>
+        </w:rPr>
+      </w:pPr>
+    </w:p>
+    <w:p>
+      <w:pPr>
+        <w:rPr>
+          <w:b/>
+          <w:bCs/>
+          <w:sz w:val="22"/>
+          <w:szCs w:val="22"/>
+        </w:rPr>
+      </w:pPr>
+      <w:r>
+        <w:rPr>
+          <w:b/>
+          <w:bCs/>
+          <w:sz w:val="22"/>
+          <w:szCs w:val="22"/>
+        </w:rPr>
+        <w:t>---</w:t>
+      </w:r>
+    </w:p>
+    <w:p>
+      <w:pPr>
+        <w:rPr>
+          <w:b/>
+          <w:bCs/>
+          <w:sz w:val="22"/>
+          <w:szCs w:val="22"/>
+        </w:rPr>
+      </w:pPr>
+    </w:p>
+    <w:p>
+      <w:pPr>
+        <w:rPr>
+          <w:b/>
+          <w:bCs/>
+          <w:sz w:val="22"/>
+          <w:szCs w:val="22"/>
+        </w:rPr>
+      </w:pPr>
+      <w:r>
+        <w:rPr>
+          <w:b/>
+          <w:bCs/>
+          <w:sz w:val="22"/>
+          <w:szCs w:val="22"/>
+        </w:rPr>
+        <w:t xml:space="preserve">## </w:t>
+      </w:r>
+      <w:r>
+        <w:rPr>
+          <w:rFonts w:ascii="Segoe UI Emoji" w:hAnsi="Segoe UI Emoji" w:cs="Segoe UI Emoji"/>
+          <w:b/>
+          <w:bCs/>
+          <w:sz w:val="22"/>
+          <w:szCs w:val="22"/>
+        </w:rPr>
+        <w:t>🎯</w:t>
+      </w:r>
+      <w:r>
+        <w:rPr>
+          <w:b/>
+          <w:bCs/>
+          <w:sz w:val="22"/>
+          <w:szCs w:val="22"/>
+        </w:rPr>
+        <w:t xml:space="preserve"> Objetivo</w:t>
+      </w:r>
+    </w:p>
+    <w:p>
+      <w:pPr>
+        <w:rPr>
+          <w:b/>
+          <w:bCs/>
+          <w:sz w:val="22"/>
+          <w:szCs w:val="22"/>
+        </w:rPr>
+      </w:pPr>
+    </w:p>
+    <w:p>
+      <w:pPr>
+        <w:rPr>
+          <w:b/>
+          <w:bCs/>
+          <w:sz w:val="22"/>
+          <w:szCs w:val="22"/>
+        </w:rPr>
+      </w:pPr>
+      <w:r>
+        <w:rPr>
+          <w:b/>
+          <w:bCs/>
+          <w:sz w:val="22"/>
+          <w:szCs w:val="22"/>
+        </w:rPr>
+        <w:t>Reducir una imagen de resolución 1920×1080 a 640×360 (un tercio en cada dimensión), utilizando SVD para preservar la mayor cantidad de información visual.</w:t>
+      </w:r>
+    </w:p>
+    <w:p>
+      <w:pPr>
+        <w:rPr>
+          <w:b/>
+          <w:bCs/>
+          <w:sz w:val="22"/>
+          <w:szCs w:val="22"/>
+        </w:rPr>
+      </w:pPr>
+    </w:p>
+    <w:p>
+      <w:pPr>
+        <w:rPr>
+          <w:b/>
+          <w:bCs/>
+          <w:sz w:val="22"/>
+          <w:szCs w:val="22"/>
+        </w:rPr>
+      </w:pPr>
+      <w:r>
+        <w:rPr>
+          <w:b/>
+          <w:bCs/>
+          <w:sz w:val="22"/>
+          <w:szCs w:val="22"/>
+        </w:rPr>
+        <w:t>---</w:t>
+      </w:r>
+    </w:p>
+    <w:p>
+      <w:pPr>
+        <w:rPr>
+          <w:b/>
+          <w:bCs/>
+          <w:sz w:val="22"/>
+          <w:szCs w:val="22"/>
+        </w:rPr>
+      </w:pPr>
+    </w:p>
+    <w:p>
+      <w:pPr>
+        <w:rPr>
+          <w:b/>
+          <w:bCs/>
+          <w:sz w:val="22"/>
+          <w:szCs w:val="22"/>
+        </w:rPr>
+      </w:pPr>
+      <w:r>
+        <w:rPr>
+          <w:b/>
+          <w:bCs/>
+          <w:sz w:val="22"/>
+          <w:szCs w:val="22"/>
+        </w:rPr>
+        <w:t xml:space="preserve">## </w:t>
+      </w:r>
+      <w:r>
+        <w:rPr>
+          <w:rFonts w:ascii="Segoe UI Emoji" w:hAnsi="Segoe UI Emoji" w:cs="Segoe UI Emoji"/>
+          <w:b/>
+          <w:bCs/>
+          <w:sz w:val="22"/>
+          <w:szCs w:val="22"/>
+        </w:rPr>
+        <w:t>🧠</w:t>
+      </w:r>
+      <w:r>
+        <w:rPr>
+          <w:b/>
+          <w:bCs/>
+          <w:sz w:val="22"/>
+          <w:szCs w:val="22"/>
+        </w:rPr>
+        <w:t xml:space="preserve"> ¿Por qué SVD?</w:t>
+      </w:r>
+    </w:p>
+    <w:p>
+      <w:pPr>
+        <w:rPr>
+          <w:b/>
+          <w:bCs/>
+          <w:sz w:val="22"/>
+          <w:szCs w:val="22"/>
+        </w:rPr>
+      </w:pPr>
+    </w:p>
+    <w:p>
+      <w:pPr>
+        <w:rPr>
+          <w:b/>
+          <w:bCs/>
+          <w:sz w:val="22"/>
+          <w:szCs w:val="22"/>
+        </w:rPr>
+      </w:pPr>
+      <w:r>
+        <w:rPr>
+          <w:b/>
+          <w:bCs/>
+          <w:sz w:val="22"/>
+          <w:szCs w:val="22"/>
+        </w:rPr>
+        <w:t>La SVD permite descomponer una imagen en componentes que capturan su estructura esencial. Al conservar solo los valores singulares más significativos, se puede reconstruir una versión comprimida de la imagen con mínima pérdida perceptual.</w:t>
+      </w:r>
+    </w:p>
+    <w:p>
+      <w:pPr>
+        <w:rPr>
+          <w:b/>
+          <w:bCs/>
+          <w:sz w:val="22"/>
+          <w:szCs w:val="22"/>
+        </w:rPr>
+      </w:pPr>
+    </w:p>
+    <w:p>
+      <w:pPr>
+        <w:rPr>
+          <w:b/>
+          <w:bCs/>
+          <w:sz w:val="22"/>
+          <w:szCs w:val="22"/>
+        </w:rPr>
+      </w:pPr>
+      <w:r>
+        <w:rPr>
+          <w:b/>
+          <w:bCs/>
+          <w:sz w:val="22"/>
+          <w:szCs w:val="22"/>
+        </w:rPr>
+        <w:t>---</w:t>
+      </w:r>
+    </w:p>
+    <w:p>
+      <w:pPr>
+        <w:rPr>
+          <w:b/>
+          <w:bCs/>
+          <w:sz w:val="22"/>
+          <w:szCs w:val="22"/>
+        </w:rPr>
+      </w:pPr>
+    </w:p>
+    <w:p>
+      <w:pPr>
+        <w:rPr>
+          <w:b/>
+          <w:bCs/>
+          <w:sz w:val="22"/>
+          <w:szCs w:val="22"/>
+        </w:rPr>
+      </w:pPr>
+      <w:r>
+        <w:rPr>
+          <w:b/>
+          <w:bCs/>
+          <w:sz w:val="22"/>
+          <w:szCs w:val="22"/>
+        </w:rPr>
+        <w:t xml:space="preserve">## </w:t>
+      </w:r>
+      <w:r>
+        <w:rPr>
+          <w:rFonts w:ascii="Segoe UI Emoji" w:hAnsi="Segoe UI Emoji" w:cs="Segoe UI Emoji"/>
+          <w:b/>
+          <w:bCs/>
+          <w:sz w:val="22"/>
+          <w:szCs w:val="22"/>
+        </w:rPr>
+        <w:t>🧮</w:t>
+      </w:r>
+      <w:r>
+        <w:rPr>
+          <w:b/>
+          <w:bCs/>
+          <w:sz w:val="22"/>
+          <w:szCs w:val="22"/>
+        </w:rPr>
+        <w:t xml:space="preserve"> Fundamento matemático</w:t>
+      </w:r>
+    </w:p>
+    <w:p>
+      <w:pPr>
+        <w:rPr>
+          <w:b/>
+          <w:bCs/>
+          <w:sz w:val="22"/>
+          <w:szCs w:val="22"/>
+        </w:rPr>
+      </w:pPr>
+    </w:p>
+    <w:p>
+      <w:pPr>
+        <w:rPr>
+          <w:b/>
+          <w:bCs/>
+          <w:sz w:val="22"/>
+          <w:szCs w:val="22"/>
+        </w:rPr>
+      </w:pPr>
+      <w:r>
+        <w:rPr>
+          <w:b/>
+          <w:bCs/>
+          <w:sz w:val="22"/>
+          <w:szCs w:val="22"/>
+        </w:rPr>
+        <w:t xml:space="preserve">Para una matriz de imagen </w:t>
+      </w:r>
+      <w:proofErr w:type="gramStart"/>
+      <w:r>
+        <w:rPr>
+          <w:b/>
+          <w:bCs/>
+          <w:sz w:val="22"/>
+          <w:szCs w:val="22"/>
+        </w:rPr>
+        <w:t>\( A</w:t>
+      </w:r>
+      <w:proofErr w:type="gramEnd"/>
+      <w:r>
+        <w:rPr>
+          <w:b/>
+          <w:bCs/>
+          <w:sz w:val="22"/>
+          <w:szCs w:val="22"/>
+        </w:rPr>
+        <w:t xml:space="preserve"> \in \</w:t>
       </w:r>
       <w:proofErr w:type="spellStart"/>
       <w:r>
@@ -5916,7 +6690,7 @@
           <w:sz w:val="22"/>
           <w:szCs w:val="22"/>
         </w:rPr>
-        <w:t>IoT</w:t>
+        <w:t>mathbb</w:t>
       </w:r>
       <w:proofErr w:type="spellEnd"/>
       <w:r>
@@ -5926,7 +6700,221 @@
           <w:sz w:val="22"/>
           <w:szCs w:val="22"/>
         </w:rPr>
-        <w:t xml:space="preserve"> Gateway] → [IBM Watson </w:t>
+        <w:t>{R}^{m \times n} \), la SVD es:</w:t>
+      </w:r>
+    </w:p>
+    <w:p>
+      <w:pPr>
+        <w:rPr>
+          <w:b/>
+          <w:bCs/>
+          <w:sz w:val="22"/>
+          <w:szCs w:val="22"/>
+        </w:rPr>
+      </w:pPr>
+    </w:p>
+    <w:p>
+      <w:pPr>
+        <w:rPr>
+          <w:b/>
+          <w:bCs/>
+          <w:sz w:val="22"/>
+          <w:szCs w:val="22"/>
+        </w:rPr>
+      </w:pPr>
+      <w:r>
+        <w:rPr>
+          <w:b/>
+          <w:bCs/>
+          <w:sz w:val="22"/>
+          <w:szCs w:val="22"/>
+        </w:rPr>
+        <w:lastRenderedPageBreak/>
+        <w:t>\[</w:t>
+      </w:r>
+    </w:p>
+    <w:p>
+      <w:pPr>
+        <w:rPr>
+          <w:b/>
+          <w:bCs/>
+          <w:sz w:val="22"/>
+          <w:szCs w:val="22"/>
+        </w:rPr>
+      </w:pPr>
+      <w:r>
+        <w:rPr>
+          <w:b/>
+          <w:bCs/>
+          <w:sz w:val="22"/>
+          <w:szCs w:val="22"/>
+        </w:rPr>
+        <w:t>A = U \Sigma V^T</w:t>
+      </w:r>
+    </w:p>
+    <w:p>
+      <w:pPr>
+        <w:rPr>
+          <w:b/>
+          <w:bCs/>
+          <w:sz w:val="22"/>
+          <w:szCs w:val="22"/>
+        </w:rPr>
+      </w:pPr>
+      <w:r>
+        <w:rPr>
+          <w:b/>
+          <w:bCs/>
+          <w:sz w:val="22"/>
+          <w:szCs w:val="22"/>
+        </w:rPr>
+        <w:t>\]</w:t>
+      </w:r>
+    </w:p>
+    <w:p>
+      <w:pPr>
+        <w:rPr>
+          <w:b/>
+          <w:bCs/>
+          <w:sz w:val="22"/>
+          <w:szCs w:val="22"/>
+        </w:rPr>
+      </w:pPr>
+    </w:p>
+    <w:p>
+      <w:pPr>
+        <w:rPr>
+          <w:b/>
+          <w:bCs/>
+          <w:sz w:val="22"/>
+          <w:szCs w:val="22"/>
+        </w:rPr>
+      </w:pPr>
+      <w:r>
+        <w:rPr>
+          <w:b/>
+          <w:bCs/>
+          <w:sz w:val="22"/>
+          <w:szCs w:val="22"/>
+        </w:rPr>
+        <w:t>Donde:</w:t>
+      </w:r>
+    </w:p>
+    <w:p>
+      <w:pPr>
+        <w:rPr>
+          <w:b/>
+          <w:bCs/>
+          <w:sz w:val="22"/>
+          <w:szCs w:val="22"/>
+        </w:rPr>
+      </w:pPr>
+      <w:r>
+        <w:rPr>
+          <w:b/>
+          <w:bCs/>
+          <w:sz w:val="22"/>
+          <w:szCs w:val="22"/>
+        </w:rPr>
+        <w:t xml:space="preserve">- </w:t>
+      </w:r>
+      <w:proofErr w:type="gramStart"/>
+      <w:r>
+        <w:rPr>
+          <w:b/>
+          <w:bCs/>
+          <w:sz w:val="22"/>
+          <w:szCs w:val="22"/>
+        </w:rPr>
+        <w:t>\( U</w:t>
+      </w:r>
+      <w:proofErr w:type="gramEnd"/>
+      <w:r>
+        <w:rPr>
+          <w:b/>
+          <w:bCs/>
+          <w:sz w:val="22"/>
+          <w:szCs w:val="22"/>
+        </w:rPr>
+        <w:t xml:space="preserve"> \) y \( V \) son matrices ortogonales.</w:t>
+      </w:r>
+    </w:p>
+    <w:p>
+      <w:pPr>
+        <w:rPr>
+          <w:b/>
+          <w:bCs/>
+          <w:sz w:val="22"/>
+          <w:szCs w:val="22"/>
+        </w:rPr>
+      </w:pPr>
+      <w:r>
+        <w:rPr>
+          <w:b/>
+          <w:bCs/>
+          <w:sz w:val="22"/>
+          <w:szCs w:val="22"/>
+        </w:rPr>
+        <w:t xml:space="preserve">- </w:t>
+      </w:r>
+      <w:proofErr w:type="gramStart"/>
+      <w:r>
+        <w:rPr>
+          <w:b/>
+          <w:bCs/>
+          <w:sz w:val="22"/>
+          <w:szCs w:val="22"/>
+        </w:rPr>
+        <w:t>\( \</w:t>
+      </w:r>
+      <w:proofErr w:type="gramEnd"/>
+      <w:r>
+        <w:rPr>
+          <w:b/>
+          <w:bCs/>
+          <w:sz w:val="22"/>
+          <w:szCs w:val="22"/>
+        </w:rPr>
+        <w:t>Sigma \) es una matriz diagonal con los valores singulares.</w:t>
+      </w:r>
+    </w:p>
+    <w:p>
+      <w:pPr>
+        <w:rPr>
+          <w:b/>
+          <w:bCs/>
+          <w:sz w:val="22"/>
+          <w:szCs w:val="22"/>
+        </w:rPr>
+      </w:pPr>
+      <w:r>
+        <w:rPr>
+          <w:b/>
+          <w:bCs/>
+          <w:sz w:val="22"/>
+          <w:szCs w:val="22"/>
+        </w:rPr>
+        <w:t xml:space="preserve">- Al conservar solo los primeros </w:t>
+      </w:r>
+      <w:proofErr w:type="gramStart"/>
+      <w:r>
+        <w:rPr>
+          <w:b/>
+          <w:bCs/>
+          <w:sz w:val="22"/>
+          <w:szCs w:val="22"/>
+        </w:rPr>
+        <w:t>\( k</w:t>
+      </w:r>
+      <w:proofErr w:type="gramEnd"/>
+      <w:r>
+        <w:rPr>
+          <w:b/>
+          <w:bCs/>
+          <w:sz w:val="22"/>
+          <w:szCs w:val="22"/>
+        </w:rPr>
+        <w:t xml:space="preserve"> \) valores singulares, obtenemos una aproximación </w:t>
       </w:r>
       <w:proofErr w:type="spellStart"/>
       <w:r>
@@ -5936,7 +6924,7 @@
           <w:sz w:val="22"/>
           <w:szCs w:val="22"/>
         </w:rPr>
-        <w:t>IoT</w:t>
+        <w:t>rank</w:t>
       </w:r>
       <w:proofErr w:type="spellEnd"/>
       <w:r>
@@ -5946,1091 +6934,7 @@
           <w:sz w:val="22"/>
           <w:szCs w:val="22"/>
         </w:rPr>
-        <w:t xml:space="preserve"> </w:t>
-      </w:r>
-      <w:proofErr w:type="spellStart"/>
-      <w:r>
-        <w:rPr>
-          <w:b/>
-          <w:bCs/>
-          <w:sz w:val="22"/>
-          <w:szCs w:val="22"/>
-        </w:rPr>
-        <w:t>Platform</w:t>
-      </w:r>
-      <w:proofErr w:type="spellEnd"/>
-      <w:r>
-        <w:rPr>
-          <w:b/>
-          <w:bCs/>
-          <w:sz w:val="22"/>
-          <w:szCs w:val="22"/>
-        </w:rPr>
-        <w:t>]</w:t>
-      </w:r>
-    </w:p>
-    <w:p>
-      <w:pPr>
-        <w:rPr>
-          <w:b/>
-          <w:bCs/>
-          <w:sz w:val="22"/>
-          <w:szCs w:val="22"/>
-          <w:lang w:val="en-US"/>
-        </w:rPr>
-      </w:pPr>
-      <w:r>
-        <w:rPr>
-          <w:b/>
-          <w:bCs/>
-          <w:sz w:val="22"/>
-          <w:szCs w:val="22"/>
-        </w:rPr>
-        <w:t xml:space="preserve">        </w:t>
-      </w:r>
-      <w:r>
-        <w:rPr>
-          <w:b/>
-          <w:bCs/>
-          <w:sz w:val="22"/>
-          <w:szCs w:val="22"/>
-          <w:lang w:val="en-US"/>
-        </w:rPr>
-        <w:t>↓</w:t>
-      </w:r>
-    </w:p>
-    <w:p>
-      <w:pPr>
-        <w:rPr>
-          <w:b/>
-          <w:bCs/>
-          <w:sz w:val="22"/>
-          <w:szCs w:val="22"/>
-          <w:lang w:val="en-US"/>
-        </w:rPr>
-      </w:pPr>
-      <w:r>
-        <w:rPr>
-          <w:b/>
-          <w:bCs/>
-          <w:sz w:val="22"/>
-          <w:szCs w:val="22"/>
-          <w:lang w:val="en-US"/>
-        </w:rPr>
-        <w:t xml:space="preserve">[IBM </w:t>
-      </w:r>
-      <w:proofErr w:type="spellStart"/>
-      <w:r>
-        <w:rPr>
-          <w:b/>
-          <w:bCs/>
-          <w:sz w:val="22"/>
-          <w:szCs w:val="22"/>
-          <w:lang w:val="en-US"/>
-        </w:rPr>
-        <w:t>Cloudant</w:t>
-      </w:r>
-      <w:proofErr w:type="spellEnd"/>
-      <w:r>
-        <w:rPr>
-          <w:b/>
-          <w:bCs/>
-          <w:sz w:val="22"/>
-          <w:szCs w:val="22"/>
-          <w:lang w:val="en-US"/>
-        </w:rPr>
-        <w:t xml:space="preserve"> / Db2] ← [IBM Watson Machine Learning]</w:t>
-      </w:r>
-    </w:p>
-    <w:p>
-      <w:pPr>
-        <w:rPr>
-          <w:b/>
-          <w:bCs/>
-          <w:sz w:val="22"/>
-          <w:szCs w:val="22"/>
-          <w:lang w:val="en-US"/>
-        </w:rPr>
-      </w:pPr>
-      <w:r>
-        <w:rPr>
-          <w:b/>
-          <w:bCs/>
-          <w:sz w:val="22"/>
-          <w:szCs w:val="22"/>
-          <w:lang w:val="en-US"/>
-        </w:rPr>
-        <w:t xml:space="preserve">        ↓</w:t>
-      </w:r>
-    </w:p>
-    <w:p>
-      <w:pPr>
-        <w:rPr>
-          <w:b/>
-          <w:bCs/>
-          <w:sz w:val="22"/>
-          <w:szCs w:val="22"/>
-          <w:lang w:val="en-US"/>
-        </w:rPr>
-      </w:pPr>
-      <w:r>
-        <w:rPr>
-          <w:b/>
-          <w:bCs/>
-          <w:sz w:val="22"/>
-          <w:szCs w:val="22"/>
-          <w:lang w:val="en-US"/>
-        </w:rPr>
-        <w:t>[Dashboard web] ← [IBM App Connect + Node-RED]</w:t>
-      </w:r>
-    </w:p>
-    <w:p>
-      <w:pPr>
-        <w:rPr>
-          <w:b/>
-          <w:bCs/>
-          <w:sz w:val="22"/>
-          <w:szCs w:val="22"/>
-        </w:rPr>
-      </w:pPr>
-      <w:r>
-        <w:rPr>
-          <w:b/>
-          <w:bCs/>
-          <w:sz w:val="22"/>
-          <w:szCs w:val="22"/>
-          <w:lang w:val="en-US"/>
-        </w:rPr>
-        <w:t xml:space="preserve">        </w:t>
-      </w:r>
-      <w:r>
-        <w:rPr>
-          <w:b/>
-          <w:bCs/>
-          <w:sz w:val="22"/>
-          <w:szCs w:val="22"/>
-        </w:rPr>
-        <w:t>↓</w:t>
-      </w:r>
-    </w:p>
-    <w:p>
-      <w:pPr>
-        <w:rPr>
-          <w:b/>
-          <w:bCs/>
-          <w:sz w:val="22"/>
-          <w:szCs w:val="22"/>
-        </w:rPr>
-      </w:pPr>
-      <w:r>
-        <w:rPr>
-          <w:b/>
-          <w:bCs/>
-          <w:sz w:val="22"/>
-          <w:szCs w:val="22"/>
-        </w:rPr>
-        <w:t>[Administradores / Operarios]</w:t>
-      </w:r>
-    </w:p>
-    <w:p>
-      <w:pPr>
-        <w:rPr>
-          <w:b/>
-          <w:bCs/>
-          <w:sz w:val="22"/>
-          <w:szCs w:val="22"/>
-        </w:rPr>
-      </w:pPr>
-      <w:r>
-        <w:rPr>
-          <w:b/>
-          <w:bCs/>
-          <w:sz w:val="22"/>
-          <w:szCs w:val="22"/>
-        </w:rPr>
-        <w:t>```</w:t>
-      </w:r>
-    </w:p>
-    <w:p>
-      <w:pPr>
-        <w:rPr>
-          <w:b/>
-          <w:bCs/>
-          <w:sz w:val="22"/>
-          <w:szCs w:val="22"/>
-        </w:rPr>
-      </w:pPr>
-    </w:p>
-    <w:p>
-      <w:pPr>
-        <w:rPr>
-          <w:b/>
-          <w:bCs/>
-          <w:sz w:val="22"/>
-          <w:szCs w:val="22"/>
-        </w:rPr>
-      </w:pPr>
-      <w:r>
-        <w:rPr>
-          <w:b/>
-          <w:bCs/>
-          <w:sz w:val="22"/>
-          <w:szCs w:val="22"/>
-        </w:rPr>
-        <w:t>---</w:t>
-      </w:r>
-    </w:p>
-    <w:p>
-      <w:pPr>
-        <w:rPr>
-          <w:b/>
-          <w:bCs/>
-          <w:sz w:val="22"/>
-          <w:szCs w:val="22"/>
-        </w:rPr>
-      </w:pPr>
-    </w:p>
-    <w:p>
-      <w:pPr>
-        <w:rPr>
-          <w:b/>
-          <w:bCs/>
-          <w:sz w:val="22"/>
-          <w:szCs w:val="22"/>
-        </w:rPr>
-      </w:pPr>
-      <w:r>
-        <w:rPr>
-          <w:b/>
-          <w:bCs/>
-          <w:sz w:val="22"/>
-          <w:szCs w:val="22"/>
-        </w:rPr>
-        <w:t xml:space="preserve">## </w:t>
-      </w:r>
-      <w:r>
-        <w:rPr>
-          <w:rFonts w:ascii="Segoe UI Emoji" w:hAnsi="Segoe UI Emoji" w:cs="Segoe UI Emoji"/>
-          <w:b/>
-          <w:bCs/>
-          <w:sz w:val="22"/>
-          <w:szCs w:val="22"/>
-        </w:rPr>
-        <w:t>🌱</w:t>
-      </w:r>
-      <w:r>
-        <w:rPr>
-          <w:b/>
-          <w:bCs/>
-          <w:sz w:val="22"/>
-          <w:szCs w:val="22"/>
-        </w:rPr>
-        <w:t xml:space="preserve"> Consideraciones éticas y sociales</w:t>
-      </w:r>
-    </w:p>
-    <w:p>
-      <w:pPr>
-        <w:rPr>
-          <w:b/>
-          <w:bCs/>
-          <w:sz w:val="22"/>
-          <w:szCs w:val="22"/>
-        </w:rPr>
-      </w:pPr>
-    </w:p>
-    <w:p>
-      <w:pPr>
-        <w:rPr>
-          <w:b/>
-          <w:bCs/>
-          <w:sz w:val="22"/>
-          <w:szCs w:val="22"/>
-        </w:rPr>
-      </w:pPr>
-      <w:r>
-        <w:rPr>
-          <w:b/>
-          <w:bCs/>
-          <w:sz w:val="22"/>
-          <w:szCs w:val="22"/>
-        </w:rPr>
-        <w:t>Dado tu enfoque en equidad y participación comunitaria, podrías:</w:t>
-      </w:r>
-    </w:p>
-    <w:p>
-      <w:pPr>
-        <w:rPr>
-          <w:b/>
-          <w:bCs/>
-          <w:sz w:val="22"/>
-          <w:szCs w:val="22"/>
-        </w:rPr>
-      </w:pPr>
-      <w:r>
-        <w:rPr>
-          <w:b/>
-          <w:bCs/>
-          <w:sz w:val="22"/>
-          <w:szCs w:val="22"/>
-        </w:rPr>
-        <w:t>- Diseñar interfaces inclusivas para operarios con distintos niveles de alfabetización digital.</w:t>
-      </w:r>
-    </w:p>
-    <w:p>
-      <w:pPr>
-        <w:rPr>
-          <w:b/>
-          <w:bCs/>
-          <w:sz w:val="22"/>
-          <w:szCs w:val="22"/>
-        </w:rPr>
-      </w:pPr>
-      <w:r>
-        <w:rPr>
-          <w:b/>
-          <w:bCs/>
-          <w:sz w:val="22"/>
-          <w:szCs w:val="22"/>
-        </w:rPr>
-        <w:t>- Evaluar el impacto en los roles laborales y proponer estrategias de reentrenamiento.</w:t>
-      </w:r>
-    </w:p>
-    <w:p>
-      <w:pPr>
-        <w:rPr>
-          <w:b/>
-          <w:bCs/>
-          <w:sz w:val="22"/>
-          <w:szCs w:val="22"/>
-        </w:rPr>
-      </w:pPr>
-      <w:r>
-        <w:rPr>
-          <w:b/>
-          <w:bCs/>
-          <w:sz w:val="22"/>
-          <w:szCs w:val="22"/>
-        </w:rPr>
-        <w:t>- Usar los datos para mejorar la distribución de tareas y evitar sobrecarga en zonas específicas.</w:t>
-      </w:r>
-    </w:p>
-    <w:p>
-      <w:pPr>
-        <w:rPr>
-          <w:b/>
-          <w:bCs/>
-          <w:sz w:val="22"/>
-          <w:szCs w:val="22"/>
-        </w:rPr>
-      </w:pPr>
-    </w:p>
-    <w:p>
-      <w:pPr>
-        <w:rPr>
-          <w:b/>
-          <w:bCs/>
-          <w:sz w:val="22"/>
-          <w:szCs w:val="22"/>
-        </w:rPr>
-      </w:pPr>
-      <w:r>
-        <w:rPr>
-          <w:b/>
-          <w:bCs/>
-          <w:sz w:val="22"/>
-          <w:szCs w:val="22"/>
-        </w:rPr>
-        <w:t xml:space="preserve">¿Te gustaría que armemos un prototipo conceptual en </w:t>
-      </w:r>
-      <w:proofErr w:type="spellStart"/>
-      <w:r>
-        <w:rPr>
-          <w:b/>
-          <w:bCs/>
-          <w:sz w:val="22"/>
-          <w:szCs w:val="22"/>
-        </w:rPr>
-        <w:t>Jupyter</w:t>
-      </w:r>
-      <w:proofErr w:type="spellEnd"/>
-      <w:r>
-        <w:rPr>
-          <w:b/>
-          <w:bCs/>
-          <w:sz w:val="22"/>
-          <w:szCs w:val="22"/>
-        </w:rPr>
-        <w:t xml:space="preserve"> Notebook simulando la arquitectura y flujos de datos? También podríamos bosquejar un diagrama de flujo o mapa de componentes para presentarlo en un entorno académico o profesional.</w:t>
-      </w:r>
-      <w:r>
-        <w:rPr>
-          <w:b/>
-          <w:bCs/>
-          <w:sz w:val="22"/>
-          <w:szCs w:val="22"/>
-        </w:rPr>
-        <w:br w:type="page"/>
-      </w:r>
-    </w:p>
-    <w:p>
-      <w:pPr>
-        <w:jc w:val="both"/>
-        <w:rPr>
-          <w:sz w:val="22"/>
-          <w:szCs w:val="22"/>
-        </w:rPr>
-      </w:pPr>
-      <w:r>
-        <w:rPr>
-          <w:b/>
-          <w:bCs/>
-          <w:sz w:val="22"/>
-          <w:szCs w:val="22"/>
-        </w:rPr>
-        <w:t>5.</w:t>
-      </w:r>
-      <w:r>
-        <w:rPr>
-          <w:sz w:val="22"/>
-          <w:szCs w:val="22"/>
-        </w:rPr>
-        <w:t xml:space="preserve"> Se conoce que un vehículo como el descrito puede tener una o varias cámaras incorporadas, cuya resolución de captura es de 1920 x 1080 píxeles.  </w:t>
-      </w:r>
-    </w:p>
-    <w:p>
-      <w:pPr>
-        <w:jc w:val="both"/>
-        <w:rPr>
-          <w:sz w:val="22"/>
-          <w:szCs w:val="22"/>
-        </w:rPr>
-      </w:pPr>
-      <w:r>
-        <w:rPr>
-          <w:sz w:val="22"/>
-          <w:szCs w:val="22"/>
-        </w:rPr>
-        <w:t>Si la máxima calidad con la que se pueden transmitir las imágenes a través de la red está limitada a la tercera parte de la resolución original, desarrolla un programa que sea capaz de realizar esta reducción con la menor pérdida posible. Considera el lenguaje de programación Python y la aplicación de la descomposición matricial en valores singulares.</w:t>
-      </w:r>
-    </w:p>
-    <w:p>
-      <w:pPr>
-        <w:jc w:val="both"/>
-        <w:rPr>
-          <w:sz w:val="22"/>
-          <w:szCs w:val="22"/>
-        </w:rPr>
-      </w:pPr>
-    </w:p>
-    <w:p>
-      <w:pPr>
-        <w:rPr>
-          <w:b/>
-          <w:bCs/>
-          <w:sz w:val="22"/>
-          <w:szCs w:val="22"/>
-        </w:rPr>
-      </w:pPr>
-      <w:r>
-        <w:rPr>
-          <w:b/>
-          <w:bCs/>
-          <w:sz w:val="22"/>
-          <w:szCs w:val="22"/>
-        </w:rPr>
-        <w:lastRenderedPageBreak/>
-        <w:t>Perfecto, Luis. Esta es una excelente oportunidad para aplicar **descomposición en valores singulares (SVD)** como técnica de compresión de imágenes, manteniendo la mayor calidad posible dentro de la restricción de resolución.</w:t>
-      </w:r>
-    </w:p>
-    <w:p>
-      <w:pPr>
-        <w:rPr>
-          <w:b/>
-          <w:bCs/>
-          <w:sz w:val="22"/>
-          <w:szCs w:val="22"/>
-        </w:rPr>
-      </w:pPr>
-    </w:p>
-    <w:p>
-      <w:pPr>
-        <w:rPr>
-          <w:b/>
-          <w:bCs/>
-          <w:sz w:val="22"/>
-          <w:szCs w:val="22"/>
-        </w:rPr>
-      </w:pPr>
-      <w:r>
-        <w:rPr>
-          <w:b/>
-          <w:bCs/>
-          <w:sz w:val="22"/>
-          <w:szCs w:val="22"/>
-        </w:rPr>
-        <w:t>---</w:t>
-      </w:r>
-    </w:p>
-    <w:p>
-      <w:pPr>
-        <w:rPr>
-          <w:b/>
-          <w:bCs/>
-          <w:sz w:val="22"/>
-          <w:szCs w:val="22"/>
-        </w:rPr>
-      </w:pPr>
-    </w:p>
-    <w:p>
-      <w:pPr>
-        <w:rPr>
-          <w:b/>
-          <w:bCs/>
-          <w:sz w:val="22"/>
-          <w:szCs w:val="22"/>
-        </w:rPr>
-      </w:pPr>
-      <w:r>
-        <w:rPr>
-          <w:b/>
-          <w:bCs/>
-          <w:sz w:val="22"/>
-          <w:szCs w:val="22"/>
-        </w:rPr>
-        <w:t xml:space="preserve">## </w:t>
-      </w:r>
-      <w:r>
-        <w:rPr>
-          <w:rFonts w:ascii="Segoe UI Emoji" w:hAnsi="Segoe UI Emoji" w:cs="Segoe UI Emoji"/>
-          <w:b/>
-          <w:bCs/>
-          <w:sz w:val="22"/>
-          <w:szCs w:val="22"/>
-        </w:rPr>
-        <w:t>🎯</w:t>
-      </w:r>
-      <w:r>
-        <w:rPr>
-          <w:b/>
-          <w:bCs/>
-          <w:sz w:val="22"/>
-          <w:szCs w:val="22"/>
-        </w:rPr>
-        <w:t xml:space="preserve"> Objetivo</w:t>
-      </w:r>
-    </w:p>
-    <w:p>
-      <w:pPr>
-        <w:rPr>
-          <w:b/>
-          <w:bCs/>
-          <w:sz w:val="22"/>
-          <w:szCs w:val="22"/>
-        </w:rPr>
-      </w:pPr>
-    </w:p>
-    <w:p>
-      <w:pPr>
-        <w:rPr>
-          <w:b/>
-          <w:bCs/>
-          <w:sz w:val="22"/>
-          <w:szCs w:val="22"/>
-        </w:rPr>
-      </w:pPr>
-      <w:r>
-        <w:rPr>
-          <w:b/>
-          <w:bCs/>
-          <w:sz w:val="22"/>
-          <w:szCs w:val="22"/>
-        </w:rPr>
-        <w:t>Reducir una imagen de resolución **1920×1080** a **640×360** (un tercio en cada dimensión), utilizando **SVD** para preservar la mayor cantidad de información visual.</w:t>
-      </w:r>
-    </w:p>
-    <w:p>
-      <w:pPr>
-        <w:rPr>
-          <w:b/>
-          <w:bCs/>
-          <w:sz w:val="22"/>
-          <w:szCs w:val="22"/>
-        </w:rPr>
-      </w:pPr>
-    </w:p>
-    <w:p>
-      <w:pPr>
-        <w:rPr>
-          <w:b/>
-          <w:bCs/>
-          <w:sz w:val="22"/>
-          <w:szCs w:val="22"/>
-        </w:rPr>
-      </w:pPr>
-      <w:r>
-        <w:rPr>
-          <w:b/>
-          <w:bCs/>
-          <w:sz w:val="22"/>
-          <w:szCs w:val="22"/>
-        </w:rPr>
-        <w:t>---</w:t>
-      </w:r>
-    </w:p>
-    <w:p>
-      <w:pPr>
-        <w:rPr>
-          <w:b/>
-          <w:bCs/>
-          <w:sz w:val="22"/>
-          <w:szCs w:val="22"/>
-        </w:rPr>
-      </w:pPr>
-    </w:p>
-    <w:p>
-      <w:pPr>
-        <w:rPr>
-          <w:b/>
-          <w:bCs/>
-          <w:sz w:val="22"/>
-          <w:szCs w:val="22"/>
-        </w:rPr>
-      </w:pPr>
-      <w:r>
-        <w:rPr>
-          <w:b/>
-          <w:bCs/>
-          <w:sz w:val="22"/>
-          <w:szCs w:val="22"/>
-        </w:rPr>
-        <w:t xml:space="preserve">## </w:t>
-      </w:r>
-      <w:r>
-        <w:rPr>
-          <w:rFonts w:ascii="Segoe UI Emoji" w:hAnsi="Segoe UI Emoji" w:cs="Segoe UI Emoji"/>
-          <w:b/>
-          <w:bCs/>
-          <w:sz w:val="22"/>
-          <w:szCs w:val="22"/>
-        </w:rPr>
-        <w:t>🧠</w:t>
-      </w:r>
-      <w:r>
-        <w:rPr>
-          <w:b/>
-          <w:bCs/>
-          <w:sz w:val="22"/>
-          <w:szCs w:val="22"/>
-        </w:rPr>
-        <w:t xml:space="preserve"> ¿Por qué SVD?</w:t>
-      </w:r>
-    </w:p>
-    <w:p>
-      <w:pPr>
-        <w:rPr>
-          <w:b/>
-          <w:bCs/>
-          <w:sz w:val="22"/>
-          <w:szCs w:val="22"/>
-        </w:rPr>
-      </w:pPr>
-    </w:p>
-    <w:p>
-      <w:pPr>
-        <w:rPr>
-          <w:b/>
-          <w:bCs/>
-          <w:sz w:val="22"/>
-          <w:szCs w:val="22"/>
-        </w:rPr>
-      </w:pPr>
-      <w:r>
-        <w:rPr>
-          <w:b/>
-          <w:bCs/>
-          <w:sz w:val="22"/>
-          <w:szCs w:val="22"/>
-        </w:rPr>
-        <w:t>La SVD permite descomponer una imagen en componentes que capturan su estructura esencial. Al conservar solo los valores singulares más significativos, se puede reconstruir una versión comprimida de la imagen con **mínima pérdida perceptual**.</w:t>
-      </w:r>
-    </w:p>
-    <w:p>
-      <w:pPr>
-        <w:rPr>
-          <w:b/>
-          <w:bCs/>
-          <w:sz w:val="22"/>
-          <w:szCs w:val="22"/>
-        </w:rPr>
-      </w:pPr>
-    </w:p>
-    <w:p>
-      <w:pPr>
-        <w:rPr>
-          <w:b/>
-          <w:bCs/>
-          <w:sz w:val="22"/>
-          <w:szCs w:val="22"/>
-        </w:rPr>
-      </w:pPr>
-      <w:r>
-        <w:rPr>
-          <w:b/>
-          <w:bCs/>
-          <w:sz w:val="22"/>
-          <w:szCs w:val="22"/>
-        </w:rPr>
-        <w:t>---</w:t>
-      </w:r>
-    </w:p>
-    <w:p>
-      <w:pPr>
-        <w:rPr>
-          <w:b/>
-          <w:bCs/>
-          <w:sz w:val="22"/>
-          <w:szCs w:val="22"/>
-        </w:rPr>
-      </w:pPr>
-    </w:p>
-    <w:p>
-      <w:pPr>
-        <w:rPr>
-          <w:b/>
-          <w:bCs/>
-          <w:sz w:val="22"/>
-          <w:szCs w:val="22"/>
-        </w:rPr>
-      </w:pPr>
-      <w:r>
-        <w:rPr>
-          <w:b/>
-          <w:bCs/>
-          <w:sz w:val="22"/>
-          <w:szCs w:val="22"/>
-        </w:rPr>
-        <w:t xml:space="preserve">## </w:t>
-      </w:r>
-      <w:r>
-        <w:rPr>
-          <w:rFonts w:ascii="Segoe UI Emoji" w:hAnsi="Segoe UI Emoji" w:cs="Segoe UI Emoji"/>
-          <w:b/>
-          <w:bCs/>
-          <w:sz w:val="22"/>
-          <w:szCs w:val="22"/>
-        </w:rPr>
-        <w:t>🧮</w:t>
-      </w:r>
-      <w:r>
-        <w:rPr>
-          <w:b/>
-          <w:bCs/>
-          <w:sz w:val="22"/>
-          <w:szCs w:val="22"/>
-        </w:rPr>
-        <w:t xml:space="preserve"> Fundamento matemático</w:t>
-      </w:r>
-    </w:p>
-    <w:p>
-      <w:pPr>
-        <w:rPr>
-          <w:b/>
-          <w:bCs/>
-          <w:sz w:val="22"/>
-          <w:szCs w:val="22"/>
-        </w:rPr>
-      </w:pPr>
-    </w:p>
-    <w:p>
-      <w:pPr>
-        <w:rPr>
-          <w:b/>
-          <w:bCs/>
-          <w:sz w:val="22"/>
-          <w:szCs w:val="22"/>
-        </w:rPr>
-      </w:pPr>
-      <w:r>
-        <w:rPr>
-          <w:b/>
-          <w:bCs/>
-          <w:sz w:val="22"/>
-          <w:szCs w:val="22"/>
-        </w:rPr>
-        <w:t xml:space="preserve">Para una matriz de imagen </w:t>
-      </w:r>
-      <w:proofErr w:type="gramStart"/>
-      <w:r>
-        <w:rPr>
-          <w:b/>
-          <w:bCs/>
-          <w:sz w:val="22"/>
-          <w:szCs w:val="22"/>
-        </w:rPr>
-        <w:t>\( A</w:t>
-      </w:r>
-      <w:proofErr w:type="gramEnd"/>
-      <w:r>
-        <w:rPr>
-          <w:b/>
-          <w:bCs/>
-          <w:sz w:val="22"/>
-          <w:szCs w:val="22"/>
-        </w:rPr>
-        <w:t xml:space="preserve"> \in \</w:t>
-      </w:r>
-      <w:proofErr w:type="spellStart"/>
-      <w:r>
-        <w:rPr>
-          <w:b/>
-          <w:bCs/>
-          <w:sz w:val="22"/>
-          <w:szCs w:val="22"/>
-        </w:rPr>
-        <w:t>mathbb</w:t>
-      </w:r>
-      <w:proofErr w:type="spellEnd"/>
-      <w:r>
-        <w:rPr>
-          <w:b/>
-          <w:bCs/>
-          <w:sz w:val="22"/>
-          <w:szCs w:val="22"/>
-        </w:rPr>
-        <w:t>{R}^{m \times n} \), la SVD es:</w:t>
-      </w:r>
-    </w:p>
-    <w:p>
-      <w:pPr>
-        <w:rPr>
-          <w:b/>
-          <w:bCs/>
-          <w:sz w:val="22"/>
-          <w:szCs w:val="22"/>
-        </w:rPr>
-      </w:pPr>
-    </w:p>
-    <w:p>
-      <w:pPr>
-        <w:rPr>
-          <w:b/>
-          <w:bCs/>
-          <w:sz w:val="22"/>
-          <w:szCs w:val="22"/>
-        </w:rPr>
-      </w:pPr>
-      <w:r>
-        <w:rPr>
-          <w:b/>
-          <w:bCs/>
-          <w:sz w:val="22"/>
-          <w:szCs w:val="22"/>
-        </w:rPr>
-        <w:t>\[</w:t>
-      </w:r>
-    </w:p>
-    <w:p>
-      <w:pPr>
-        <w:rPr>
-          <w:b/>
-          <w:bCs/>
-          <w:sz w:val="22"/>
-          <w:szCs w:val="22"/>
-        </w:rPr>
-      </w:pPr>
-      <w:r>
-        <w:rPr>
-          <w:b/>
-          <w:bCs/>
-          <w:sz w:val="22"/>
-          <w:szCs w:val="22"/>
-        </w:rPr>
-        <w:t>A = U \Sigma V^T</w:t>
-      </w:r>
-    </w:p>
-    <w:p>
-      <w:pPr>
-        <w:rPr>
-          <w:b/>
-          <w:bCs/>
-          <w:sz w:val="22"/>
-          <w:szCs w:val="22"/>
-        </w:rPr>
-      </w:pPr>
-      <w:r>
-        <w:rPr>
-          <w:b/>
-          <w:bCs/>
-          <w:sz w:val="22"/>
-          <w:szCs w:val="22"/>
-        </w:rPr>
-        <w:t>\]</w:t>
-      </w:r>
-    </w:p>
-    <w:p>
-      <w:pPr>
-        <w:rPr>
-          <w:b/>
-          <w:bCs/>
-          <w:sz w:val="22"/>
-          <w:szCs w:val="22"/>
-        </w:rPr>
-      </w:pPr>
-    </w:p>
-    <w:p>
-      <w:pPr>
-        <w:rPr>
-          <w:b/>
-          <w:bCs/>
-          <w:sz w:val="22"/>
-          <w:szCs w:val="22"/>
-        </w:rPr>
-      </w:pPr>
-      <w:r>
-        <w:rPr>
-          <w:b/>
-          <w:bCs/>
-          <w:sz w:val="22"/>
-          <w:szCs w:val="22"/>
-        </w:rPr>
-        <w:t>Donde:</w:t>
-      </w:r>
-    </w:p>
-    <w:p>
-      <w:pPr>
-        <w:rPr>
-          <w:b/>
-          <w:bCs/>
-          <w:sz w:val="22"/>
-          <w:szCs w:val="22"/>
-        </w:rPr>
-      </w:pPr>
-      <w:r>
-        <w:rPr>
-          <w:b/>
-          <w:bCs/>
-          <w:sz w:val="22"/>
-          <w:szCs w:val="22"/>
-        </w:rPr>
-        <w:t xml:space="preserve">- </w:t>
-      </w:r>
-      <w:proofErr w:type="gramStart"/>
-      <w:r>
-        <w:rPr>
-          <w:b/>
-          <w:bCs/>
-          <w:sz w:val="22"/>
-          <w:szCs w:val="22"/>
-        </w:rPr>
-        <w:t>\( U</w:t>
-      </w:r>
-      <w:proofErr w:type="gramEnd"/>
-      <w:r>
-        <w:rPr>
-          <w:b/>
-          <w:bCs/>
-          <w:sz w:val="22"/>
-          <w:szCs w:val="22"/>
-        </w:rPr>
-        <w:t xml:space="preserve"> \) y \( V \) son matrices ortogonales.</w:t>
-      </w:r>
-    </w:p>
-    <w:p>
-      <w:pPr>
-        <w:rPr>
-          <w:b/>
-          <w:bCs/>
-          <w:sz w:val="22"/>
-          <w:szCs w:val="22"/>
-        </w:rPr>
-      </w:pPr>
-      <w:r>
-        <w:rPr>
-          <w:b/>
-          <w:bCs/>
-          <w:sz w:val="22"/>
-          <w:szCs w:val="22"/>
-        </w:rPr>
-        <w:t xml:space="preserve">- </w:t>
-      </w:r>
-      <w:proofErr w:type="gramStart"/>
-      <w:r>
-        <w:rPr>
-          <w:b/>
-          <w:bCs/>
-          <w:sz w:val="22"/>
-          <w:szCs w:val="22"/>
-        </w:rPr>
-        <w:t>\( \</w:t>
-      </w:r>
-      <w:proofErr w:type="gramEnd"/>
-      <w:r>
-        <w:rPr>
-          <w:b/>
-          <w:bCs/>
-          <w:sz w:val="22"/>
-          <w:szCs w:val="22"/>
-        </w:rPr>
-        <w:t>Sigma \) es una matriz diagonal con los **valores singulares**.</w:t>
-      </w:r>
-    </w:p>
-    <w:p>
-      <w:pPr>
-        <w:rPr>
-          <w:b/>
-          <w:bCs/>
-          <w:sz w:val="22"/>
-          <w:szCs w:val="22"/>
-        </w:rPr>
-      </w:pPr>
-      <w:r>
-        <w:rPr>
-          <w:b/>
-          <w:bCs/>
-          <w:sz w:val="22"/>
-          <w:szCs w:val="22"/>
-        </w:rPr>
-        <w:t xml:space="preserve">- Al conservar solo los primeros </w:t>
-      </w:r>
-      <w:proofErr w:type="gramStart"/>
-      <w:r>
-        <w:rPr>
-          <w:b/>
-          <w:bCs/>
-          <w:sz w:val="22"/>
-          <w:szCs w:val="22"/>
-        </w:rPr>
-        <w:t>\( k</w:t>
-      </w:r>
-      <w:proofErr w:type="gramEnd"/>
-      <w:r>
-        <w:rPr>
-          <w:b/>
-          <w:bCs/>
-          <w:sz w:val="22"/>
-          <w:szCs w:val="22"/>
-        </w:rPr>
-        <w:t xml:space="preserve"> \) valores singulares, obtenemos una **aproximación </w:t>
-      </w:r>
-      <w:proofErr w:type="spellStart"/>
-      <w:r>
-        <w:rPr>
-          <w:b/>
-          <w:bCs/>
-          <w:sz w:val="22"/>
-          <w:szCs w:val="22"/>
-        </w:rPr>
-        <w:t>rank</w:t>
-      </w:r>
-      <w:proofErr w:type="spellEnd"/>
-      <w:r>
-        <w:rPr>
-          <w:b/>
-          <w:bCs/>
-          <w:sz w:val="22"/>
-          <w:szCs w:val="22"/>
-        </w:rPr>
-        <w:t>-k** de la imagen.</w:t>
+        <w:t>-k de la imagen.</w:t>
       </w:r>
     </w:p>
     <w:p>
@@ -7712,6 +7616,7 @@
           <w:szCs w:val="22"/>
           <w:lang w:val="en-US"/>
         </w:rPr>
+        <w:lastRenderedPageBreak/>
         <w:t xml:space="preserve">    </w:t>
       </w:r>
       <w:proofErr w:type="spellStart"/>
@@ -8343,6 +8248,7 @@
           <w:bCs/>
           <w:sz w:val="22"/>
           <w:szCs w:val="22"/>
+          <w:lang w:val="en-US"/>
         </w:rPr>
       </w:pPr>
       <w:proofErr w:type="spellStart"/>
@@ -8353,6 +8259,7 @@
           <w:bCs/>
           <w:sz w:val="22"/>
           <w:szCs w:val="22"/>
+          <w:lang w:val="en-US"/>
         </w:rPr>
         <w:t>plt.figure</w:t>
       </w:r>
@@ -8364,6 +8271,7 @@
           <w:bCs/>
           <w:sz w:val="22"/>
           <w:szCs w:val="22"/>
+          <w:lang w:val="en-US"/>
         </w:rPr>
         <w:t>(</w:t>
       </w:r>
@@ -8374,6 +8282,7 @@
           <w:bCs/>
           <w:sz w:val="22"/>
           <w:szCs w:val="22"/>
+          <w:lang w:val="en-US"/>
         </w:rPr>
         <w:t>figsize</w:t>
       </w:r>
@@ -8384,6 +8293,7 @@
           <w:bCs/>
           <w:sz w:val="22"/>
           <w:szCs w:val="22"/>
+          <w:lang w:val="en-US"/>
         </w:rPr>
         <w:t>=(12, 6))</w:t>
       </w:r>
@@ -8430,7 +8340,6 @@
           <w:bCs/>
           <w:sz w:val="22"/>
           <w:szCs w:val="22"/>
-          <w:lang w:val="en-US"/>
         </w:rPr>
       </w:pPr>
       <w:proofErr w:type="spellStart"/>
@@ -8441,7 +8350,6 @@
           <w:bCs/>
           <w:sz w:val="22"/>
           <w:szCs w:val="22"/>
-          <w:lang w:val="en-US"/>
         </w:rPr>
         <w:t>plt.title</w:t>
       </w:r>
@@ -8453,31 +8361,8 @@
           <w:bCs/>
           <w:sz w:val="22"/>
           <w:szCs w:val="22"/>
-          <w:lang w:val="en-US"/>
-        </w:rPr>
-        <w:t xml:space="preserve">("Imagen original </w:t>
-      </w:r>
-      <w:proofErr w:type="spellStart"/>
-      <w:r>
-        <w:rPr>
-          <w:b/>
-          <w:bCs/>
-          <w:sz w:val="22"/>
-          <w:szCs w:val="22"/>
-          <w:lang w:val="en-US"/>
-        </w:rPr>
-        <w:t>reducida</w:t>
-      </w:r>
-      <w:proofErr w:type="spellEnd"/>
-      <w:r>
-        <w:rPr>
-          <w:b/>
-          <w:bCs/>
-          <w:sz w:val="22"/>
-          <w:szCs w:val="22"/>
-          <w:lang w:val="en-US"/>
-        </w:rPr>
-        <w:t>")</w:t>
+        </w:rPr>
+        <w:t>("Imagen original reducida")</w:t>
       </w:r>
     </w:p>
     <w:p>
@@ -8963,46 +8848,26 @@
           <w:sz w:val="22"/>
           <w:szCs w:val="22"/>
         </w:rPr>
-        <w:t>- Puedes ajustar el valor de `k` para balancear entre calidad y compresión. Valores entre **30 y 100** suelen funcionar bien.</w:t>
-      </w:r>
-    </w:p>
-    <w:p>
-      <w:pPr>
-        <w:rPr>
-          <w:b/>
-          <w:bCs/>
-          <w:sz w:val="22"/>
-          <w:szCs w:val="22"/>
-        </w:rPr>
-      </w:pPr>
-      <w:r>
-        <w:rPr>
-          <w:b/>
-          <w:bCs/>
-          <w:sz w:val="22"/>
-          <w:szCs w:val="22"/>
-        </w:rPr>
-        <w:t xml:space="preserve">- Si deseas aplicar esto a imágenes en color, puedes aplicar SVD **por canal (R, G, </w:t>
-      </w:r>
-      <w:proofErr w:type="gramStart"/>
-      <w:r>
-        <w:rPr>
-          <w:b/>
-          <w:bCs/>
-          <w:sz w:val="22"/>
-          <w:szCs w:val="22"/>
-        </w:rPr>
-        <w:t>B)*</w:t>
-      </w:r>
-      <w:proofErr w:type="gramEnd"/>
-      <w:r>
-        <w:rPr>
-          <w:b/>
-          <w:bCs/>
-          <w:sz w:val="22"/>
-          <w:szCs w:val="22"/>
-        </w:rPr>
-        <w:t>*.</w:t>
+        <w:t>- Puedes ajustar el valor de `k` para balancear entre calidad y compresión. Valores entre 30 y 100 suelen funcionar bien.</w:t>
+      </w:r>
+    </w:p>
+    <w:p>
+      <w:pPr>
+        <w:rPr>
+          <w:b/>
+          <w:bCs/>
+          <w:sz w:val="22"/>
+          <w:szCs w:val="22"/>
+        </w:rPr>
+      </w:pPr>
+      <w:r>
+        <w:rPr>
+          <w:b/>
+          <w:bCs/>
+          <w:sz w:val="22"/>
+          <w:szCs w:val="22"/>
+        </w:rPr>
+        <w:t>- Si deseas aplicar esto a imágenes en color, puedes aplicar SVD por canal (R, G, B).</w:t>
       </w:r>
     </w:p>
     <w:p>
@@ -9127,7 +8992,7 @@
           <w:sz w:val="22"/>
           <w:szCs w:val="22"/>
         </w:rPr>
-        <w:t>- Integrar este módulo en un pipeline de transmisión en tiempo real usando **</w:t>
+        <w:t xml:space="preserve">- Integrar este módulo en un pipeline de transmisión en tiempo real usando </w:t>
       </w:r>
       <w:proofErr w:type="spellStart"/>
       <w:r>
@@ -9167,7 +9032,7 @@
           <w:sz w:val="22"/>
           <w:szCs w:val="22"/>
         </w:rPr>
-        <w:t>**.</w:t>
+        <w:t>.</w:t>
       </w:r>
     </w:p>
     <w:p>
@@ -9205,7 +9070,7 @@
           <w:sz w:val="22"/>
           <w:szCs w:val="22"/>
         </w:rPr>
-        <w:t>- Evaluar métricas de calidad como **PSNR** o **SSIM** para validar la pérdida.</w:t>
+        <w:t>- Evaluar métricas de calidad como PSNR o SSIM para validar la pérdida.</w:t>
       </w:r>
     </w:p>
     <w:p>
@@ -9261,6 +9126,7 @@
           <w:sz w:val="22"/>
           <w:szCs w:val="22"/>
         </w:rPr>
+        <w:lastRenderedPageBreak/>
         <w:t>6.</w:t>
       </w:r>
       <w:r>
@@ -9415,7 +9281,7 @@
           <w:sz w:val="22"/>
           <w:szCs w:val="22"/>
         </w:rPr>
-        <w:t xml:space="preserve"> **Álgebra lineal**</w:t>
+        <w:t xml:space="preserve"> Álgebra lineal</w:t>
       </w:r>
     </w:p>
     <w:p>
@@ -9433,7 +9299,7 @@
           <w:sz w:val="22"/>
           <w:szCs w:val="22"/>
         </w:rPr>
-        <w:t>- **Representación matricial de imágenes**: Las imágenes de los contenedores pueden modelarse como matrices de píxeles.</w:t>
+        <w:t>Representación matricial de imágenes: Las imágenes de los contenedores pueden modelarse como matrices de píxeles.</w:t>
       </w:r>
     </w:p>
     <w:p>
@@ -9451,7 +9317,7 @@
           <w:sz w:val="22"/>
           <w:szCs w:val="22"/>
         </w:rPr>
-        <w:t>- **Transformaciones lineales**: Para procesar imágenes (rotación, escalado, filtrado).</w:t>
+        <w:t>Transformaciones lineales: Para procesar imágenes (rotación, escalado, filtrado).</w:t>
       </w:r>
     </w:p>
     <w:p>
@@ -9469,7 +9335,7 @@
           <w:sz w:val="22"/>
           <w:szCs w:val="22"/>
         </w:rPr>
-        <w:t>- **Descomposición en valores singulares (SVD)**: Para compresión o extracción de características visuales.</w:t>
+        <w:t>Descomposición en valores singulares (SVD): Para compresión o extracción de características visuales.</w:t>
       </w:r>
     </w:p>
     <w:p>
@@ -9579,7 +9445,7 @@
           <w:sz w:val="22"/>
           <w:szCs w:val="22"/>
         </w:rPr>
-        <w:t xml:space="preserve"> **Modelado y resolución de problemas**</w:t>
+        <w:t xml:space="preserve"> Modelado y resolución de problemas</w:t>
       </w:r>
     </w:p>
     <w:p>
@@ -9597,7 +9463,7 @@
           <w:sz w:val="22"/>
           <w:szCs w:val="22"/>
         </w:rPr>
-        <w:t>- **Formulación matemática del entorno**: Representar la planta como un grafo o red de caminos.</w:t>
+        <w:t>Formulación matemática del entorno: Representar la planta como un grafo o red de caminos.</w:t>
       </w:r>
     </w:p>
     <w:p>
@@ -9615,7 +9481,7 @@
           <w:sz w:val="22"/>
           <w:szCs w:val="22"/>
         </w:rPr>
-        <w:t>- **Variables de decisión**: Qué ruta tomar, qué contenedor transportar, cuándo hacerlo.</w:t>
+        <w:t>Variables de decisión: Qué ruta tomar, qué contenedor transportar, cuándo hacerlo.</w:t>
       </w:r>
     </w:p>
     <w:p>
@@ -9633,7 +9499,7 @@
           <w:sz w:val="22"/>
           <w:szCs w:val="22"/>
         </w:rPr>
-        <w:t>- **Restricciones**: Capacidad del vehículo, tiempos de entrega, obstáculos físicos.</w:t>
+        <w:t>Restricciones: Capacidad del vehículo, tiempos de entrega, obstáculos físicos.</w:t>
       </w:r>
     </w:p>
     <w:p>
@@ -9663,6 +9529,7 @@
           <w:sz w:val="22"/>
           <w:szCs w:val="22"/>
         </w:rPr>
+        <w:lastRenderedPageBreak/>
         <w:t>📌</w:t>
       </w:r>
       <w:r>
@@ -9743,7 +9610,7 @@
           <w:sz w:val="22"/>
           <w:szCs w:val="22"/>
         </w:rPr>
-        <w:t xml:space="preserve"> **Optimización**</w:t>
+        <w:t xml:space="preserve"> Optimización</w:t>
       </w:r>
     </w:p>
     <w:p>
@@ -9761,7 +9628,7 @@
           <w:sz w:val="22"/>
           <w:szCs w:val="22"/>
         </w:rPr>
-        <w:t xml:space="preserve">- **Algoritmos de rutas óptimas**: Dijkstra, A*, </w:t>
+        <w:t xml:space="preserve">Algoritmos de rutas óptimas: Dijkstra, A*, </w:t>
       </w:r>
       <w:proofErr w:type="spellStart"/>
       <w:r>
@@ -9795,7 +9662,7 @@
           <w:sz w:val="22"/>
           <w:szCs w:val="22"/>
         </w:rPr>
-        <w:t>- **Programación lineal o entera**: Para asignar tareas y minimizar tiempos o distancias.</w:t>
+        <w:t>Programación lineal o entera: Para asignar tareas y minimizar tiempos o distancias.</w:t>
       </w:r>
     </w:p>
     <w:p>
@@ -9813,7 +9680,7 @@
           <w:sz w:val="22"/>
           <w:szCs w:val="22"/>
         </w:rPr>
-        <w:t>- **Heurísticas**: Cuando el problema es muy complejo para soluciones exactas.</w:t>
+        <w:t>Heurísticas: Cuando el problema es muy complejo para soluciones exactas.</w:t>
       </w:r>
     </w:p>
     <w:p>
@@ -9923,7 +9790,7 @@
           <w:sz w:val="22"/>
           <w:szCs w:val="22"/>
         </w:rPr>
-        <w:t xml:space="preserve"> **Estadística y análisis de datos**</w:t>
+        <w:t xml:space="preserve"> Estadística y análisis de datos</w:t>
       </w:r>
     </w:p>
     <w:p>
@@ -9941,7 +9808,7 @@
           <w:sz w:val="22"/>
           <w:szCs w:val="22"/>
         </w:rPr>
-        <w:t>- **Distribución de entregas**: Análisis de frecuencia por zona, horarios pico.</w:t>
+        <w:t>Distribución de entregas: Análisis de frecuencia por zona, horarios pico.</w:t>
       </w:r>
     </w:p>
     <w:p>
@@ -9959,7 +9826,7 @@
           <w:sz w:val="22"/>
           <w:szCs w:val="22"/>
         </w:rPr>
-        <w:t>- **Predicción de demanda**: Modelos probabilísticos para anticipar necesidades por área.</w:t>
+        <w:t>Predicción de demanda: Modelos probabilísticos para anticipar necesidades por área.</w:t>
       </w:r>
     </w:p>
     <w:p>
@@ -9977,7 +9844,7 @@
           <w:sz w:val="22"/>
           <w:szCs w:val="22"/>
         </w:rPr>
-        <w:t>- **Evaluación de desempeño**: Métricas como tiempo promedio de entrega, tasa de error.</w:t>
+        <w:t>Evaluación de desempeño: Métricas como tiempo promedio de entrega, tasa de error.</w:t>
       </w:r>
     </w:p>
     <w:p>
@@ -10087,7 +9954,7 @@
           <w:sz w:val="22"/>
           <w:szCs w:val="22"/>
         </w:rPr>
-        <w:t xml:space="preserve"> **Lógica matemática y sistemas de decisión**</w:t>
+        <w:t xml:space="preserve"> Lógica matemática y sistemas de decisión</w:t>
       </w:r>
     </w:p>
     <w:p>
@@ -10105,7 +9972,7 @@
           <w:sz w:val="22"/>
           <w:szCs w:val="22"/>
         </w:rPr>
-        <w:t>- **Condicionales y reglas de inferencia**: Para que el vehículo actúe ante situaciones imprevistas.</w:t>
+        <w:t>Condicionales y reglas de inferencia: Para que el vehículo actúe ante situaciones imprevistas.</w:t>
       </w:r>
     </w:p>
     <w:p>
@@ -10123,7 +9990,7 @@
           <w:sz w:val="22"/>
           <w:szCs w:val="22"/>
         </w:rPr>
-        <w:t>- **Algoritmos de control**: Para ajustar velocidad, dirección y comportamiento.</w:t>
+        <w:t>Algoritmos de control: Para ajustar velocidad, dirección y comportamiento.</w:t>
       </w:r>
     </w:p>
     <w:p>
@@ -10141,7 +10008,7 @@
           <w:sz w:val="22"/>
           <w:szCs w:val="22"/>
         </w:rPr>
-        <w:t>- **Sistemas expertos**: Reglas basadas en conocimiento para tomar decisiones autónomas.</w:t>
+        <w:t>Sistemas expertos: Reglas basadas en conocimiento para tomar decisiones autónomas.</w:t>
       </w:r>
     </w:p>
     <w:p>
@@ -10207,6 +10074,7 @@
           <w:sz w:val="22"/>
           <w:szCs w:val="22"/>
         </w:rPr>
+        <w:lastRenderedPageBreak/>
         <w:t>---</w:t>
       </w:r>
     </w:p>
@@ -10251,7 +10119,7 @@
           <w:sz w:val="22"/>
           <w:szCs w:val="22"/>
         </w:rPr>
-        <w:t xml:space="preserve"> **Geometría y trigonometría**</w:t>
+        <w:t xml:space="preserve"> Geometría y trigonometría</w:t>
       </w:r>
     </w:p>
     <w:p>
@@ -10269,7 +10137,7 @@
           <w:sz w:val="22"/>
           <w:szCs w:val="22"/>
         </w:rPr>
-        <w:t>- **Ubicación y orientación**: Cálculo de ángulos, distancias y trayectorias.</w:t>
+        <w:t>Ubicación y orientación: Cálculo de ángulos, distancias y trayectorias.</w:t>
       </w:r>
     </w:p>
     <w:p>
@@ -10287,7 +10155,7 @@
           <w:sz w:val="22"/>
           <w:szCs w:val="22"/>
         </w:rPr>
-        <w:t>- **Mapeo del entorno**: Representación espacial de la planta y obstáculos.</w:t>
+        <w:t>Mapeo del entorno: Representación espacial de la planta y obstáculos.</w:t>
       </w:r>
     </w:p>
     <w:p>
@@ -10455,7 +10323,7 @@
           <w:sz w:val="22"/>
           <w:szCs w:val="22"/>
         </w:rPr>
-        <w:t>- **Educativo**: Puede ser una excelente oportunidad para enseñar cómo las matemáticas se aplican en entornos reales.</w:t>
+        <w:t>Educativo: Puede ser una excelente oportunidad para enseñar cómo las matemáticas se aplican en entornos reales.</w:t>
       </w:r>
     </w:p>
     <w:p>
@@ -10473,7 +10341,7 @@
           <w:sz w:val="22"/>
           <w:szCs w:val="22"/>
         </w:rPr>
-        <w:t>- **Territorial**: La solución puede adaptarse a plantas con distintas configuraciones físicas.</w:t>
+        <w:t>Territorial: La solución puede adaptarse a plantas con distintas configuraciones físicas.</w:t>
       </w:r>
     </w:p>
     <w:p>
@@ -10491,7 +10359,7 @@
           <w:sz w:val="22"/>
           <w:szCs w:val="22"/>
         </w:rPr>
-        <w:t>- **Social**: Implica considerar cómo esta automatización afecta a los trabajadores y cómo se puede integrar de forma justa.</w:t>
+        <w:t>Social: Implica considerar cómo esta automatización afecta a los trabajadores y cómo se puede integrar de forma justa.</w:t>
       </w:r>
     </w:p>
     <w:p>
@@ -10624,6 +10492,7 @@
           <w:sz w:val="22"/>
           <w:szCs w:val="22"/>
         </w:rPr>
+        <w:lastRenderedPageBreak/>
         <w:t>¿Te gustaría que armemos un esquema visual que conecte cada área matemática con su aplicación en esta problemática? También podríamos construir un modelo simplificado en Python para simular rutas y decisiones.</w:t>
       </w:r>
       <w:r>
@@ -10649,6 +10518,7 @@
           <w:sz w:val="22"/>
           <w:szCs w:val="22"/>
         </w:rPr>
+        <w:lastRenderedPageBreak/>
         <w:t>7.</w:t>
       </w:r>
       <w:r>
@@ -10703,7 +10573,7 @@
           <w:bCs/>
         </w:rPr>
       </w:pPr>
-      <w:bookmarkStart w:id="4" w:name="_Toc205912289"/>
+      <w:bookmarkStart w:id="4" w:name="_Toc207456266"/>
       <w:r>
         <w:rPr>
           <w:b/>
@@ -10718,12 +10588,16 @@
       <w:pPr>
         <w:jc w:val="both"/>
         <w:rPr>
-          <w:sz w:val="22"/>
-          <w:szCs w:val="22"/>
-        </w:rPr>
-      </w:pPr>
-      <w:r>
-        <w:rPr>
+          <w:b/>
+          <w:bCs/>
+          <w:sz w:val="22"/>
+          <w:szCs w:val="22"/>
+        </w:rPr>
+      </w:pPr>
+      <w:r>
+        <w:rPr>
+          <w:b/>
+          <w:bCs/>
           <w:sz w:val="22"/>
           <w:szCs w:val="22"/>
         </w:rPr>
@@ -10731,12 +10605,13 @@
       </w:r>
       <w:r>
         <w:rPr>
+          <w:b/>
+          <w:bCs/>
           <w:sz w:val="22"/>
           <w:szCs w:val="22"/>
         </w:rPr>
         <w:t>étodos de optimización numérica y aprendizaje automático</w:t>
       </w:r>
-      <w:bookmarkStart w:id="5" w:name="_Toc205912290"/>
     </w:p>
     <w:p>
       <w:pPr>
@@ -10959,8 +10834,88 @@
           <w:sz w:val="22"/>
           <w:szCs w:val="22"/>
         </w:rPr>
+        <w:t xml:space="preserve">   - Los datos y modelos, utilizados en el aprendizaje, son los ingredientes básicos de todo sistema de aprendizaje automático. Un modelo no es bueno o malo según qué tan bien se desempeñe con datos previamente vistos; un buen modelo proporciona resultados refinados para que el nuevo conjunto de datos no visto, pero que sin embargo tiene alguna apuesta ofrecida, también haga una predicción.</w:t>
+      </w:r>
+    </w:p>
+    <w:p>
+      <w:pPr>
+        <w:jc w:val="both"/>
+        <w:rPr>
+          <w:sz w:val="22"/>
+          <w:szCs w:val="22"/>
+        </w:rPr>
+      </w:pPr>
+      <w:r>
+        <w:rPr>
+          <w:sz w:val="22"/>
+          <w:szCs w:val="22"/>
+        </w:rPr>
+        <w:t>8. Transformación de datos</w:t>
+      </w:r>
+    </w:p>
+    <w:p>
+      <w:pPr>
+        <w:jc w:val="both"/>
+        <w:rPr>
+          <w:sz w:val="22"/>
+          <w:szCs w:val="22"/>
+        </w:rPr>
+      </w:pPr>
+      <w:r>
+        <w:rPr>
+          <w:sz w:val="22"/>
+          <w:szCs w:val="22"/>
+        </w:rPr>
+        <w:t xml:space="preserve">   - Los datos pueden estar en muchas formas, pero después de realizar las transformaciones adecuadas, todos se convierten en una forma vectorial, que es aceptada por estos modelos para aplicar lógica matemática y hacer algunas comparaciones.</w:t>
+      </w:r>
+    </w:p>
+    <w:p>
+      <w:pPr>
+        <w:jc w:val="both"/>
+        <w:rPr>
+          <w:sz w:val="22"/>
+          <w:szCs w:val="22"/>
+        </w:rPr>
+      </w:pPr>
+      <w:r>
+        <w:rPr>
+          <w:sz w:val="22"/>
+          <w:szCs w:val="22"/>
+        </w:rPr>
+        <w:t>9. El predictor como modelo matemático</w:t>
+      </w:r>
+    </w:p>
+    <w:p>
+      <w:pPr>
+        <w:jc w:val="both"/>
+        <w:rPr>
+          <w:sz w:val="22"/>
+          <w:szCs w:val="22"/>
+        </w:rPr>
+      </w:pPr>
+      <w:r>
+        <w:rPr>
+          <w:sz w:val="22"/>
+          <w:szCs w:val="22"/>
+        </w:rPr>
+        <w:t xml:space="preserve">   - En el corazón del aprendizaje automático está esta idea: aprender un buen predictor. En términos generales, una buena función o modelo probabilístico que describa correctamente los datos.</w:t>
+      </w:r>
+    </w:p>
+    <w:p>
+      <w:pPr>
+        <w:jc w:val="both"/>
+        <w:rPr>
+          <w:sz w:val="22"/>
+          <w:szCs w:val="22"/>
+        </w:rPr>
+      </w:pPr>
+      <w:r>
+        <w:rPr>
+          <w:sz w:val="22"/>
+          <w:szCs w:val="22"/>
+        </w:rPr>
         <w:lastRenderedPageBreak/>
-        <w:t xml:space="preserve">   - Los datos y modelos, utilizados en el aprendizaje, son los ingredientes básicos de todo sistema de aprendizaje automático. Un modelo no es bueno o malo según qué tan bien se desempeñe con datos previamente vistos; un buen modelo proporciona resultados refinados para que el nuevo conjunto de datos no visto, pero que sin embargo tiene alguna apuesta ofrecida, también haga una predicción.</w:t>
+        <w:t>10. Ajuste del modelo</w:t>
       </w:r>
     </w:p>
     <w:p>
@@ -10976,7 +10931,7 @@
           <w:sz w:val="22"/>
           <w:szCs w:val="22"/>
         </w:rPr>
-        <w:t>8. Transformación de datos</w:t>
+        <w:t xml:space="preserve">    - Escenarios:</w:t>
       </w:r>
     </w:p>
     <w:p>
@@ -10992,7 +10947,7 @@
           <w:sz w:val="22"/>
           <w:szCs w:val="22"/>
         </w:rPr>
-        <w:t xml:space="preserve">   - Los datos pueden estar en muchas formas, pero después de realizar las transformaciones adecuadas, todos se convierten en una forma vectorial, que es aceptada por estos modelos para aplicar lógica matemática y hacer algunas comparaciones.</w:t>
+        <w:t xml:space="preserve">      1) Algunos de los parámetros del modelo no se pueden estimar,</w:t>
       </w:r>
     </w:p>
     <w:p>
@@ -11008,7 +10963,7 @@
           <w:sz w:val="22"/>
           <w:szCs w:val="22"/>
         </w:rPr>
-        <w:t>9. El predictor como modelo matemático</w:t>
+        <w:t xml:space="preserve">      2) Solo un conjunto de estimaciones de parámetros del modelo o</w:t>
       </w:r>
     </w:p>
     <w:p>
@@ -11024,7 +10979,7 @@
           <w:sz w:val="22"/>
           <w:szCs w:val="22"/>
         </w:rPr>
-        <w:t xml:space="preserve">   - En el corazón del aprendizaje automático está esta idea: aprender un buen predictor. En términos generales, una buena función o modelo probabilístico que describa correctamente los datos.</w:t>
+        <w:t xml:space="preserve">      3) Todos los conjuntos del dominio tienen estimaciones de parámetros.</w:t>
       </w:r>
     </w:p>
     <w:p>
@@ -11040,7 +10995,7 @@
           <w:sz w:val="22"/>
           <w:szCs w:val="22"/>
         </w:rPr>
-        <w:t>10. Ajuste del modelo</w:t>
+        <w:t xml:space="preserve">    - Sobreajuste: el modelo se ajusta tan bien a los datos conocidos que pierde su capacidad de generalización.</w:t>
       </w:r>
     </w:p>
     <w:p>
@@ -11056,7 +11011,23 @@
           <w:sz w:val="22"/>
           <w:szCs w:val="22"/>
         </w:rPr>
-        <w:t xml:space="preserve">    - Escenarios:</w:t>
+        <w:t xml:space="preserve">    - </w:t>
+      </w:r>
+      <w:proofErr w:type="spellStart"/>
+      <w:r>
+        <w:rPr>
+          <w:sz w:val="22"/>
+          <w:szCs w:val="22"/>
+        </w:rPr>
+        <w:t>Subajuste</w:t>
+      </w:r>
+      <w:proofErr w:type="spellEnd"/>
+      <w:r>
+        <w:rPr>
+          <w:sz w:val="22"/>
+          <w:szCs w:val="22"/>
+        </w:rPr>
+        <w:t>: el modelo no aprende el patrón de los datos.</w:t>
       </w:r>
     </w:p>
     <w:p>
@@ -11072,7 +11043,7 @@
           <w:sz w:val="22"/>
           <w:szCs w:val="22"/>
         </w:rPr>
-        <w:t xml:space="preserve">      1) Algunos de los parámetros del modelo no se pueden estimar,</w:t>
+        <w:t xml:space="preserve">    - Buen ajuste: el modelo encuentra el punto medio entre precisión y generalización.</w:t>
       </w:r>
     </w:p>
     <w:p>
@@ -11088,7 +11059,7 @@
           <w:sz w:val="22"/>
           <w:szCs w:val="22"/>
         </w:rPr>
-        <w:t xml:space="preserve">      2) Solo un conjunto de estimaciones de parámetros del modelo o</w:t>
+        <w:t>11. Criterios de selección</w:t>
       </w:r>
     </w:p>
     <w:p>
@@ -11104,125 +11075,134 @@
           <w:sz w:val="22"/>
           <w:szCs w:val="22"/>
         </w:rPr>
-        <w:t xml:space="preserve">      3) Todos los conjuntos del dominio tienen estimaciones de parámetros.</w:t>
-      </w:r>
-    </w:p>
-    <w:p>
-      <w:pPr>
-        <w:jc w:val="both"/>
-        <w:rPr>
-          <w:sz w:val="22"/>
-          <w:szCs w:val="22"/>
-        </w:rPr>
-      </w:pPr>
-      <w:r>
-        <w:rPr>
-          <w:sz w:val="22"/>
-          <w:szCs w:val="22"/>
-        </w:rPr>
-        <w:t xml:space="preserve">    - Sobreajuste: el modelo se ajusta tan bien a los datos conocidos que pierde su capacidad de generalización.</w:t>
-      </w:r>
-    </w:p>
-    <w:p>
-      <w:pPr>
-        <w:jc w:val="both"/>
-        <w:rPr>
-          <w:sz w:val="22"/>
-          <w:szCs w:val="22"/>
-        </w:rPr>
-      </w:pPr>
-      <w:r>
-        <w:rPr>
-          <w:sz w:val="22"/>
-          <w:szCs w:val="22"/>
-        </w:rPr>
-        <w:t xml:space="preserve">    - </w:t>
-      </w:r>
-      <w:proofErr w:type="spellStart"/>
-      <w:r>
-        <w:rPr>
-          <w:sz w:val="22"/>
-          <w:szCs w:val="22"/>
-        </w:rPr>
-        <w:t>Subajuste</w:t>
-      </w:r>
-      <w:proofErr w:type="spellEnd"/>
-      <w:r>
-        <w:rPr>
-          <w:sz w:val="22"/>
-          <w:szCs w:val="22"/>
-        </w:rPr>
-        <w:t>: el modelo no aprende el patrón de los datos.</w:t>
-      </w:r>
-    </w:p>
-    <w:p>
-      <w:pPr>
-        <w:jc w:val="both"/>
-        <w:rPr>
-          <w:sz w:val="22"/>
-          <w:szCs w:val="22"/>
-        </w:rPr>
-      </w:pPr>
-      <w:r>
-        <w:rPr>
-          <w:sz w:val="22"/>
-          <w:szCs w:val="22"/>
-        </w:rPr>
-        <w:t xml:space="preserve">    - Buen ajuste: el modelo encuentra el punto medio entre precisión y generalización.</w:t>
-      </w:r>
-    </w:p>
-    <w:p>
-      <w:pPr>
-        <w:jc w:val="both"/>
-        <w:rPr>
-          <w:sz w:val="22"/>
-          <w:szCs w:val="22"/>
-        </w:rPr>
-      </w:pPr>
-      <w:r>
-        <w:rPr>
-          <w:sz w:val="22"/>
-          <w:szCs w:val="22"/>
-        </w:rPr>
-        <w:t>11. Criterios de selección</w:t>
-      </w:r>
-    </w:p>
-    <w:p>
-      <w:pPr>
-        <w:jc w:val="both"/>
-        <w:rPr>
-          <w:sz w:val="22"/>
-          <w:szCs w:val="22"/>
-        </w:rPr>
-      </w:pPr>
-      <w:r>
-        <w:rPr>
-          <w:sz w:val="22"/>
-          <w:szCs w:val="22"/>
-        </w:rPr>
         <w:t xml:space="preserve">    - Una razón importante para los criterios de ajuste del modelo es que el predictor final requerirá trabajar de manera óptima con nuevos datos.</w:t>
       </w:r>
     </w:p>
     <w:p>
       <w:pPr>
-        <w:jc w:val="both"/>
-        <w:rPr>
-          <w:sz w:val="22"/>
-          <w:szCs w:val="22"/>
-        </w:rPr>
-      </w:pPr>
-    </w:p>
-    <w:p>
-      <w:pPr>
-        <w:rPr>
-          <w:sz w:val="22"/>
-          <w:szCs w:val="22"/>
-        </w:rPr>
-      </w:pPr>
-      <w:r>
-        <w:rPr>
-          <w:sz w:val="22"/>
-          <w:szCs w:val="22"/>
+        <w:rPr>
+          <w:sz w:val="22"/>
+          <w:szCs w:val="22"/>
+        </w:rPr>
+      </w:pPr>
+    </w:p>
+    <w:p>
+      <w:pPr>
+        <w:rPr>
+          <w:b/>
+          <w:bCs/>
+          <w:sz w:val="22"/>
+          <w:szCs w:val="22"/>
+        </w:rPr>
+      </w:pPr>
+      <w:r>
+        <w:rPr>
+          <w:b/>
+          <w:bCs/>
+          <w:sz w:val="22"/>
+          <w:szCs w:val="22"/>
+        </w:rPr>
+        <w:t>Sistemas de aprendizaje automático</w:t>
+      </w:r>
+    </w:p>
+    <w:p>
+      <w:pPr>
+        <w:rPr>
+          <w:sz w:val="22"/>
+          <w:szCs w:val="22"/>
+        </w:rPr>
+      </w:pPr>
+      <w:r>
+        <w:rPr>
+          <w:sz w:val="22"/>
+          <w:szCs w:val="22"/>
+        </w:rPr>
+        <w:t>Los datos son el pilar fundamental de cualquier sistema de inteligencia artificial. Su calidad, cantidad y relevancia determinan el éxito del modelo predictivo.</w:t>
+      </w:r>
+    </w:p>
+    <w:p>
+      <w:pPr>
+        <w:rPr>
+          <w:sz w:val="22"/>
+          <w:szCs w:val="22"/>
+        </w:rPr>
+      </w:pPr>
+      <w:r>
+        <w:rPr>
+          <w:sz w:val="22"/>
+          <w:szCs w:val="22"/>
+        </w:rPr>
+        <w:t>El modelo no es una solución mágica, sino una estructura matemática que necesita ser alimentada con datos adecuados y transformaciones precisas para generar resultados útiles.</w:t>
+      </w:r>
+    </w:p>
+    <w:p>
+      <w:pPr>
+        <w:rPr>
+          <w:sz w:val="22"/>
+          <w:szCs w:val="22"/>
+        </w:rPr>
+      </w:pPr>
+      <w:r>
+        <w:rPr>
+          <w:sz w:val="22"/>
+          <w:szCs w:val="22"/>
+        </w:rPr>
+        <w:t>El aprendizaje implica ajustar parámetros del modelo para minimizar errores y mejorar la capacidad de generalización frente a nuevos datos.</w:t>
+      </w:r>
+    </w:p>
+    <w:p>
+      <w:pPr>
+        <w:rPr>
+          <w:sz w:val="22"/>
+          <w:szCs w:val="22"/>
+        </w:rPr>
+      </w:pPr>
+      <w:r>
+        <w:rPr>
+          <w:sz w:val="22"/>
+          <w:szCs w:val="22"/>
+        </w:rPr>
+        <w:t>La interacción humana sigue siendo esencial, como se observa en el entorno colaborativo de la imagen: la interpretación de resultados, la selección de variables y la validación del modelo requieren criterio técnico y experiencia.</w:t>
+      </w:r>
+    </w:p>
+    <w:p>
+      <w:pPr>
+        <w:rPr>
+          <w:sz w:val="22"/>
+          <w:szCs w:val="22"/>
+        </w:rPr>
+      </w:pPr>
+      <w:r>
+        <w:rPr>
+          <w:sz w:val="22"/>
+          <w:szCs w:val="22"/>
+        </w:rPr>
+        <w:t>La visualización de datos y resultados facilita la comprensión del comportamiento del modelo y permite tomar decisiones informadas durante el proceso de entrenamiento y evaluación.</w:t>
+      </w:r>
+    </w:p>
+    <w:p>
+      <w:pPr>
+        <w:rPr>
+          <w:sz w:val="22"/>
+          <w:szCs w:val="22"/>
+        </w:rPr>
+      </w:pPr>
+    </w:p>
+    <w:p>
+      <w:pPr>
+        <w:rPr>
+          <w:rFonts w:asciiTheme="majorHAnsi" w:eastAsiaTheme="majorEastAsia" w:hAnsiTheme="majorHAnsi" w:cstheme="majorBidi"/>
+          <w:b/>
+          <w:bCs/>
+          <w:color w:val="2F5496" w:themeColor="accent1" w:themeShade="BF"/>
+          <w:sz w:val="32"/>
+          <w:szCs w:val="32"/>
+        </w:rPr>
+      </w:pPr>
+      <w:r>
+        <w:rPr>
+          <w:b/>
+          <w:bCs/>
         </w:rPr>
         <w:br w:type="page"/>
       </w:r>
@@ -11236,11 +11216,13 @@
           <w:bCs/>
         </w:rPr>
       </w:pPr>
-      <w:r>
-        <w:rPr>
-          <w:b/>
-          <w:bCs/>
-        </w:rPr>
+      <w:bookmarkStart w:id="5" w:name="_Toc207456267"/>
+      <w:r>
+        <w:rPr>
+          <w:b/>
+          <w:bCs/>
+        </w:rPr>
+        <w:lastRenderedPageBreak/>
         <w:t>Liga al</w:t>
       </w:r>
       <w:r>

</xml_diff>